<commit_message>
MMP Report and Evaluation document
MMP Report - Finished Testing section, Evaluation section is remaining
Evaluation Document - Updated but not ready yet
</commit_message>
<xml_diff>
--- a/Evaluation.docx
+++ b/Evaluation.docx
@@ -9,7 +9,6 @@
           <w:rFonts w:ascii="Arial" w:hAnsi="Arial" w:cs="Arial"/>
           <w:b/>
           <w:sz w:val="36"/>
-          <w:lang w:val="en-US"/>
         </w:rPr>
       </w:pPr>
       <w:r>
@@ -17,7 +16,6 @@
           <w:rFonts w:ascii="Arial" w:hAnsi="Arial" w:cs="Arial"/>
           <w:b/>
           <w:sz w:val="36"/>
-          <w:lang w:val="en-US"/>
         </w:rPr>
         <w:t xml:space="preserve">“Fish on the Run” </w:t>
       </w:r>
@@ -26,7 +24,6 @@
           <w:rFonts w:ascii="Arial" w:hAnsi="Arial" w:cs="Arial"/>
           <w:b/>
           <w:sz w:val="36"/>
-          <w:lang w:val="en-US"/>
         </w:rPr>
         <w:t>–</w:t>
       </w:r>
@@ -35,7 +32,6 @@
           <w:rFonts w:ascii="Arial" w:hAnsi="Arial" w:cs="Arial"/>
           <w:b/>
           <w:sz w:val="36"/>
-          <w:lang w:val="en-US"/>
         </w:rPr>
         <w:t xml:space="preserve"> </w:t>
       </w:r>
@@ -44,18 +40,17 @@
           <w:rFonts w:ascii="Arial" w:hAnsi="Arial" w:cs="Arial"/>
           <w:b/>
           <w:sz w:val="36"/>
-          <w:lang w:val="en-US"/>
         </w:rPr>
         <w:t>Evaluation</w:t>
       </w:r>
     </w:p>
     <w:p>
       <w:pPr>
+        <w:jc w:val="both"/>
         <w:rPr>
           <w:rFonts w:ascii="Arial" w:hAnsi="Arial" w:cs="Arial"/>
           <w:b/>
           <w:sz w:val="36"/>
-          <w:lang w:val="en-US"/>
         </w:rPr>
       </w:pPr>
     </w:p>
@@ -67,7 +62,6 @@
           <w:rFonts w:ascii="Arial" w:hAnsi="Arial" w:cs="Arial"/>
           <w:b/>
           <w:sz w:val="28"/>
-          <w:lang w:val="en-US"/>
         </w:rPr>
       </w:pPr>
       <w:r>
@@ -75,7 +69,6 @@
           <w:rFonts w:ascii="Arial" w:hAnsi="Arial" w:cs="Arial"/>
           <w:b/>
           <w:sz w:val="28"/>
-          <w:lang w:val="en-US"/>
         </w:rPr>
         <w:t>Part 1 – Evaluation of the User Interface Elements</w:t>
       </w:r>
@@ -88,8 +81,8 @@
         <w:rPr>
           <w:rFonts w:ascii="Arial" w:hAnsi="Arial" w:cs="Arial"/>
           <w:b/>
-          <w:sz w:val="28"/>
-          <w:lang w:val="en-US"/>
+          <w:sz w:val="22"/>
+          <w:szCs w:val="22"/>
         </w:rPr>
       </w:pPr>
     </w:p>
@@ -104,48 +97,55 @@
         <w:jc w:val="both"/>
         <w:rPr>
           <w:rFonts w:ascii="Arial" w:hAnsi="Arial" w:cs="Arial"/>
-          <w:lang w:val="en-US"/>
-        </w:rPr>
-      </w:pPr>
-      <w:r>
-        <w:rPr>
-          <w:rFonts w:ascii="Arial" w:hAnsi="Arial" w:cs="Arial"/>
-          <w:lang w:val="en-US"/>
+          <w:sz w:val="22"/>
+          <w:szCs w:val="22"/>
+        </w:rPr>
+      </w:pPr>
+      <w:r>
+        <w:rPr>
+          <w:rFonts w:ascii="Arial" w:hAnsi="Arial" w:cs="Arial"/>
+          <w:sz w:val="22"/>
+          <w:szCs w:val="22"/>
         </w:rPr>
         <w:t xml:space="preserve">What is your opinion </w:t>
       </w:r>
       <w:r>
         <w:rPr>
           <w:rFonts w:ascii="Arial" w:hAnsi="Arial" w:cs="Arial"/>
-          <w:lang w:val="en-US"/>
+          <w:sz w:val="22"/>
+          <w:szCs w:val="22"/>
         </w:rPr>
         <w:t>on</w:t>
       </w:r>
       <w:r>
         <w:rPr>
           <w:rFonts w:ascii="Arial" w:hAnsi="Arial" w:cs="Arial"/>
-          <w:lang w:val="en-US"/>
+          <w:sz w:val="22"/>
+          <w:szCs w:val="22"/>
         </w:rPr>
         <w:t xml:space="preserve"> the</w:t>
       </w:r>
       <w:r>
         <w:rPr>
           <w:rFonts w:ascii="Arial" w:hAnsi="Arial" w:cs="Arial"/>
-          <w:lang w:val="en-US"/>
+          <w:sz w:val="22"/>
+          <w:szCs w:val="22"/>
         </w:rPr>
         <w:t xml:space="preserve"> Main Menu</w:t>
       </w:r>
       <w:r>
         <w:rPr>
           <w:rFonts w:ascii="Arial" w:hAnsi="Arial" w:cs="Arial"/>
-          <w:lang w:val="en-US"/>
+          <w:sz w:val="22"/>
+          <w:szCs w:val="22"/>
         </w:rPr>
         <w:t xml:space="preserve"> </w:t>
       </w:r>
       <w:r>
         <w:rPr>
           <w:rFonts w:ascii="Arial" w:hAnsi="Arial" w:cs="Arial"/>
-          <w:lang w:val="en-US"/>
+          <w:sz w:val="22"/>
+          <w:szCs w:val="22"/>
         </w:rPr>
         <w:t>background animation?</w:t>
       </w:r>
@@ -161,34 +161,39 @@
         <w:jc w:val="both"/>
         <w:rPr>
           <w:rFonts w:ascii="Arial" w:hAnsi="Arial" w:cs="Arial"/>
-          <w:lang w:val="en-US"/>
-        </w:rPr>
-      </w:pPr>
-      <w:r>
-        <w:rPr>
-          <w:rFonts w:ascii="Arial" w:hAnsi="Arial" w:cs="Arial"/>
-          <w:lang w:val="en-US"/>
+          <w:sz w:val="22"/>
+          <w:szCs w:val="22"/>
+        </w:rPr>
+      </w:pPr>
+      <w:r>
+        <w:rPr>
+          <w:rFonts w:ascii="Arial" w:hAnsi="Arial" w:cs="Arial"/>
+          <w:sz w:val="22"/>
+          <w:szCs w:val="22"/>
         </w:rPr>
         <w:t>It looks</w:t>
       </w:r>
       <w:r>
         <w:rPr>
           <w:rFonts w:ascii="Arial" w:hAnsi="Arial" w:cs="Arial"/>
-          <w:lang w:val="en-US"/>
+          <w:sz w:val="22"/>
+          <w:szCs w:val="22"/>
         </w:rPr>
         <w:t xml:space="preserve"> very </w:t>
       </w:r>
       <w:r>
         <w:rPr>
           <w:rFonts w:ascii="Arial" w:hAnsi="Arial" w:cs="Arial"/>
-          <w:lang w:val="en-US"/>
+          <w:sz w:val="22"/>
+          <w:szCs w:val="22"/>
         </w:rPr>
         <w:t>good</w:t>
       </w:r>
       <w:r>
         <w:rPr>
           <w:rFonts w:ascii="Arial" w:hAnsi="Arial" w:cs="Arial"/>
-          <w:lang w:val="en-US"/>
+          <w:sz w:val="22"/>
+          <w:szCs w:val="22"/>
         </w:rPr>
         <w:t>;</w:t>
       </w:r>
@@ -204,13 +209,15 @@
         <w:jc w:val="both"/>
         <w:rPr>
           <w:rFonts w:ascii="Arial" w:hAnsi="Arial" w:cs="Arial"/>
-          <w:lang w:val="en-US"/>
-        </w:rPr>
-      </w:pPr>
-      <w:r>
-        <w:rPr>
-          <w:rFonts w:ascii="Arial" w:hAnsi="Arial" w:cs="Arial"/>
-          <w:lang w:val="en-US"/>
+          <w:sz w:val="22"/>
+          <w:szCs w:val="22"/>
+        </w:rPr>
+      </w:pPr>
+      <w:r>
+        <w:rPr>
+          <w:rFonts w:ascii="Arial" w:hAnsi="Arial" w:cs="Arial"/>
+          <w:sz w:val="22"/>
+          <w:szCs w:val="22"/>
         </w:rPr>
         <w:t>It is about right;</w:t>
       </w:r>
@@ -226,27 +233,31 @@
         <w:jc w:val="both"/>
         <w:rPr>
           <w:rFonts w:ascii="Arial" w:hAnsi="Arial" w:cs="Arial"/>
-          <w:lang w:val="en-US"/>
-        </w:rPr>
-      </w:pPr>
-      <w:r>
-        <w:rPr>
-          <w:rFonts w:ascii="Arial" w:hAnsi="Arial" w:cs="Arial"/>
-          <w:lang w:val="en-US"/>
+          <w:sz w:val="22"/>
+          <w:szCs w:val="22"/>
+        </w:rPr>
+      </w:pPr>
+      <w:r>
+        <w:rPr>
+          <w:rFonts w:ascii="Arial" w:hAnsi="Arial" w:cs="Arial"/>
+          <w:sz w:val="22"/>
+          <w:szCs w:val="22"/>
         </w:rPr>
         <w:t>It has bad quality</w:t>
       </w:r>
       <w:r>
         <w:rPr>
           <w:rFonts w:ascii="Arial" w:hAnsi="Arial" w:cs="Arial"/>
-          <w:lang w:val="en-US"/>
+          <w:sz w:val="22"/>
+          <w:szCs w:val="22"/>
         </w:rPr>
         <w:t xml:space="preserve"> and has to be replaced</w:t>
       </w:r>
       <w:r>
         <w:rPr>
           <w:rFonts w:ascii="Arial" w:hAnsi="Arial" w:cs="Arial"/>
-          <w:lang w:val="en-US"/>
+          <w:sz w:val="22"/>
+          <w:szCs w:val="22"/>
         </w:rPr>
         <w:t>;</w:t>
       </w:r>
@@ -262,13 +273,15 @@
         <w:jc w:val="both"/>
         <w:rPr>
           <w:rFonts w:ascii="Arial" w:hAnsi="Arial" w:cs="Arial"/>
-          <w:lang w:val="en-US"/>
-        </w:rPr>
-      </w:pPr>
-      <w:r>
-        <w:rPr>
-          <w:rFonts w:ascii="Arial" w:hAnsi="Arial" w:cs="Arial"/>
-          <w:lang w:val="en-US"/>
+          <w:sz w:val="22"/>
+          <w:szCs w:val="22"/>
+        </w:rPr>
+      </w:pPr>
+      <w:r>
+        <w:rPr>
+          <w:rFonts w:ascii="Arial" w:hAnsi="Arial" w:cs="Arial"/>
+          <w:sz w:val="22"/>
+          <w:szCs w:val="22"/>
         </w:rPr>
         <w:t>I have no opinion.</w:t>
       </w:r>
@@ -284,13 +297,15 @@
         <w:jc w:val="both"/>
         <w:rPr>
           <w:rFonts w:ascii="Arial" w:hAnsi="Arial" w:cs="Arial"/>
-          <w:lang w:val="en-US"/>
-        </w:rPr>
-      </w:pPr>
-      <w:r>
-        <w:rPr>
-          <w:rFonts w:ascii="Arial" w:hAnsi="Arial" w:cs="Arial"/>
-          <w:lang w:val="en-US"/>
+          <w:sz w:val="22"/>
+          <w:szCs w:val="22"/>
+        </w:rPr>
+      </w:pPr>
+      <w:r>
+        <w:rPr>
+          <w:rFonts w:ascii="Arial" w:hAnsi="Arial" w:cs="Arial"/>
+          <w:sz w:val="22"/>
+          <w:szCs w:val="22"/>
         </w:rPr>
         <w:t>What is your opinion on the Main Menu game name label?</w:t>
       </w:r>
@@ -306,13 +321,15 @@
         <w:jc w:val="both"/>
         <w:rPr>
           <w:rFonts w:ascii="Arial" w:hAnsi="Arial" w:cs="Arial"/>
-          <w:lang w:val="en-US"/>
-        </w:rPr>
-      </w:pPr>
-      <w:r>
-        <w:rPr>
-          <w:rFonts w:ascii="Arial" w:hAnsi="Arial" w:cs="Arial"/>
-          <w:lang w:val="en-US"/>
+          <w:sz w:val="22"/>
+          <w:szCs w:val="22"/>
+        </w:rPr>
+      </w:pPr>
+      <w:r>
+        <w:rPr>
+          <w:rFonts w:ascii="Arial" w:hAnsi="Arial" w:cs="Arial"/>
+          <w:sz w:val="22"/>
+          <w:szCs w:val="22"/>
         </w:rPr>
         <w:t>It looks very good;</w:t>
       </w:r>
@@ -328,13 +345,15 @@
         <w:jc w:val="both"/>
         <w:rPr>
           <w:rFonts w:ascii="Arial" w:hAnsi="Arial" w:cs="Arial"/>
-          <w:lang w:val="en-US"/>
-        </w:rPr>
-      </w:pPr>
-      <w:r>
-        <w:rPr>
-          <w:rFonts w:ascii="Arial" w:hAnsi="Arial" w:cs="Arial"/>
-          <w:lang w:val="en-US"/>
+          <w:sz w:val="22"/>
+          <w:szCs w:val="22"/>
+        </w:rPr>
+      </w:pPr>
+      <w:r>
+        <w:rPr>
+          <w:rFonts w:ascii="Arial" w:hAnsi="Arial" w:cs="Arial"/>
+          <w:sz w:val="22"/>
+          <w:szCs w:val="22"/>
         </w:rPr>
         <w:t>It is about right;</w:t>
       </w:r>
@@ -350,13 +369,15 @@
         <w:jc w:val="both"/>
         <w:rPr>
           <w:rFonts w:ascii="Arial" w:hAnsi="Arial" w:cs="Arial"/>
-          <w:lang w:val="en-US"/>
-        </w:rPr>
-      </w:pPr>
-      <w:r>
-        <w:rPr>
-          <w:rFonts w:ascii="Arial" w:hAnsi="Arial" w:cs="Arial"/>
-          <w:lang w:val="en-US"/>
+          <w:sz w:val="22"/>
+          <w:szCs w:val="22"/>
+        </w:rPr>
+      </w:pPr>
+      <w:r>
+        <w:rPr>
+          <w:rFonts w:ascii="Arial" w:hAnsi="Arial" w:cs="Arial"/>
+          <w:sz w:val="22"/>
+          <w:szCs w:val="22"/>
         </w:rPr>
         <w:t>It is too big;</w:t>
       </w:r>
@@ -372,13 +393,15 @@
         <w:jc w:val="both"/>
         <w:rPr>
           <w:rFonts w:ascii="Arial" w:hAnsi="Arial" w:cs="Arial"/>
-          <w:lang w:val="en-US"/>
-        </w:rPr>
-      </w:pPr>
-      <w:r>
-        <w:rPr>
-          <w:rFonts w:ascii="Arial" w:hAnsi="Arial" w:cs="Arial"/>
-          <w:lang w:val="en-US"/>
+          <w:sz w:val="22"/>
+          <w:szCs w:val="22"/>
+        </w:rPr>
+      </w:pPr>
+      <w:r>
+        <w:rPr>
+          <w:rFonts w:ascii="Arial" w:hAnsi="Arial" w:cs="Arial"/>
+          <w:sz w:val="22"/>
+          <w:szCs w:val="22"/>
         </w:rPr>
         <w:t>It is too small;</w:t>
       </w:r>
@@ -394,13 +417,15 @@
         <w:jc w:val="both"/>
         <w:rPr>
           <w:rFonts w:ascii="Arial" w:hAnsi="Arial" w:cs="Arial"/>
-          <w:lang w:val="en-US"/>
-        </w:rPr>
-      </w:pPr>
-      <w:r>
-        <w:rPr>
-          <w:rFonts w:ascii="Arial" w:hAnsi="Arial" w:cs="Arial"/>
-          <w:lang w:val="en-US"/>
+          <w:sz w:val="22"/>
+          <w:szCs w:val="22"/>
+        </w:rPr>
+      </w:pPr>
+      <w:r>
+        <w:rPr>
+          <w:rFonts w:ascii="Arial" w:hAnsi="Arial" w:cs="Arial"/>
+          <w:sz w:val="22"/>
+          <w:szCs w:val="22"/>
         </w:rPr>
         <w:t>I have no opinion.</w:t>
       </w:r>
@@ -416,13 +441,15 @@
         <w:jc w:val="both"/>
         <w:rPr>
           <w:rFonts w:ascii="Arial" w:hAnsi="Arial" w:cs="Arial"/>
-          <w:lang w:val="en-US"/>
-        </w:rPr>
-      </w:pPr>
-      <w:r>
-        <w:rPr>
-          <w:rFonts w:ascii="Arial" w:hAnsi="Arial" w:cs="Arial"/>
-          <w:lang w:val="en-US"/>
+          <w:sz w:val="22"/>
+          <w:szCs w:val="22"/>
+        </w:rPr>
+      </w:pPr>
+      <w:r>
+        <w:rPr>
+          <w:rFonts w:ascii="Arial" w:hAnsi="Arial" w:cs="Arial"/>
+          <w:sz w:val="22"/>
+          <w:szCs w:val="22"/>
         </w:rPr>
         <w:t>What is your opinion on the Main Menu high score label?</w:t>
       </w:r>
@@ -438,13 +465,15 @@
         <w:jc w:val="both"/>
         <w:rPr>
           <w:rFonts w:ascii="Arial" w:hAnsi="Arial" w:cs="Arial"/>
-          <w:lang w:val="en-US"/>
-        </w:rPr>
-      </w:pPr>
-      <w:r>
-        <w:rPr>
-          <w:rFonts w:ascii="Arial" w:hAnsi="Arial" w:cs="Arial"/>
-          <w:lang w:val="en-US"/>
+          <w:sz w:val="22"/>
+          <w:szCs w:val="22"/>
+        </w:rPr>
+      </w:pPr>
+      <w:r>
+        <w:rPr>
+          <w:rFonts w:ascii="Arial" w:hAnsi="Arial" w:cs="Arial"/>
+          <w:sz w:val="22"/>
+          <w:szCs w:val="22"/>
         </w:rPr>
         <w:t>It looks very good;</w:t>
       </w:r>
@@ -460,13 +489,15 @@
         <w:jc w:val="both"/>
         <w:rPr>
           <w:rFonts w:ascii="Arial" w:hAnsi="Arial" w:cs="Arial"/>
-          <w:lang w:val="en-US"/>
-        </w:rPr>
-      </w:pPr>
-      <w:r>
-        <w:rPr>
-          <w:rFonts w:ascii="Arial" w:hAnsi="Arial" w:cs="Arial"/>
-          <w:lang w:val="en-US"/>
+          <w:sz w:val="22"/>
+          <w:szCs w:val="22"/>
+        </w:rPr>
+      </w:pPr>
+      <w:r>
+        <w:rPr>
+          <w:rFonts w:ascii="Arial" w:hAnsi="Arial" w:cs="Arial"/>
+          <w:sz w:val="22"/>
+          <w:szCs w:val="22"/>
         </w:rPr>
         <w:t>It is about right;</w:t>
       </w:r>
@@ -482,13 +513,15 @@
         <w:jc w:val="both"/>
         <w:rPr>
           <w:rFonts w:ascii="Arial" w:hAnsi="Arial" w:cs="Arial"/>
-          <w:lang w:val="en-US"/>
-        </w:rPr>
-      </w:pPr>
-      <w:r>
-        <w:rPr>
-          <w:rFonts w:ascii="Arial" w:hAnsi="Arial" w:cs="Arial"/>
-          <w:lang w:val="en-US"/>
+          <w:sz w:val="22"/>
+          <w:szCs w:val="22"/>
+        </w:rPr>
+      </w:pPr>
+      <w:r>
+        <w:rPr>
+          <w:rFonts w:ascii="Arial" w:hAnsi="Arial" w:cs="Arial"/>
+          <w:sz w:val="22"/>
+          <w:szCs w:val="22"/>
         </w:rPr>
         <w:t>It is too big;</w:t>
       </w:r>
@@ -504,13 +537,15 @@
         <w:jc w:val="both"/>
         <w:rPr>
           <w:rFonts w:ascii="Arial" w:hAnsi="Arial" w:cs="Arial"/>
-          <w:lang w:val="en-US"/>
-        </w:rPr>
-      </w:pPr>
-      <w:r>
-        <w:rPr>
-          <w:rFonts w:ascii="Arial" w:hAnsi="Arial" w:cs="Arial"/>
-          <w:lang w:val="en-US"/>
+          <w:sz w:val="22"/>
+          <w:szCs w:val="22"/>
+        </w:rPr>
+      </w:pPr>
+      <w:r>
+        <w:rPr>
+          <w:rFonts w:ascii="Arial" w:hAnsi="Arial" w:cs="Arial"/>
+          <w:sz w:val="22"/>
+          <w:szCs w:val="22"/>
         </w:rPr>
         <w:t>It is too small;</w:t>
       </w:r>
@@ -526,15 +561,33 @@
         <w:jc w:val="both"/>
         <w:rPr>
           <w:rFonts w:ascii="Arial" w:hAnsi="Arial" w:cs="Arial"/>
-          <w:lang w:val="en-US"/>
-        </w:rPr>
-      </w:pPr>
-      <w:r>
-        <w:rPr>
-          <w:rFonts w:ascii="Arial" w:hAnsi="Arial" w:cs="Arial"/>
-          <w:lang w:val="en-US"/>
-        </w:rPr>
-        <w:t>The color is not appropriate;</w:t>
+          <w:sz w:val="22"/>
+          <w:szCs w:val="22"/>
+        </w:rPr>
+      </w:pPr>
+      <w:r>
+        <w:rPr>
+          <w:rFonts w:ascii="Arial" w:hAnsi="Arial" w:cs="Arial"/>
+          <w:sz w:val="22"/>
+          <w:szCs w:val="22"/>
+        </w:rPr>
+        <w:t xml:space="preserve">The </w:t>
+      </w:r>
+      <w:r>
+        <w:rPr>
+          <w:rFonts w:ascii="Arial" w:hAnsi="Arial" w:cs="Arial"/>
+          <w:sz w:val="22"/>
+          <w:szCs w:val="22"/>
+        </w:rPr>
+        <w:t>colour</w:t>
+      </w:r>
+      <w:r>
+        <w:rPr>
+          <w:rFonts w:ascii="Arial" w:hAnsi="Arial" w:cs="Arial"/>
+          <w:sz w:val="22"/>
+          <w:szCs w:val="22"/>
+        </w:rPr>
+        <w:t xml:space="preserve"> is not appropriate;</w:t>
       </w:r>
     </w:p>
     <w:p>
@@ -548,13 +601,15 @@
         <w:jc w:val="both"/>
         <w:rPr>
           <w:rFonts w:ascii="Arial" w:hAnsi="Arial" w:cs="Arial"/>
-          <w:lang w:val="en-US"/>
-        </w:rPr>
-      </w:pPr>
-      <w:r>
-        <w:rPr>
-          <w:rFonts w:ascii="Arial" w:hAnsi="Arial" w:cs="Arial"/>
-          <w:lang w:val="en-US"/>
+          <w:sz w:val="22"/>
+          <w:szCs w:val="22"/>
+        </w:rPr>
+      </w:pPr>
+      <w:r>
+        <w:rPr>
+          <w:rFonts w:ascii="Arial" w:hAnsi="Arial" w:cs="Arial"/>
+          <w:sz w:val="22"/>
+          <w:szCs w:val="22"/>
         </w:rPr>
         <w:t>I have no opinion.</w:t>
       </w:r>
@@ -570,20 +625,23 @@
         <w:jc w:val="both"/>
         <w:rPr>
           <w:rFonts w:ascii="Arial" w:hAnsi="Arial" w:cs="Arial"/>
-          <w:lang w:val="en-US"/>
-        </w:rPr>
-      </w:pPr>
-      <w:r>
-        <w:rPr>
-          <w:rFonts w:ascii="Arial" w:hAnsi="Arial" w:cs="Arial"/>
-          <w:lang w:val="en-US"/>
+          <w:sz w:val="22"/>
+          <w:szCs w:val="22"/>
+        </w:rPr>
+      </w:pPr>
+      <w:r>
+        <w:rPr>
+          <w:rFonts w:ascii="Arial" w:hAnsi="Arial" w:cs="Arial"/>
+          <w:sz w:val="22"/>
+          <w:szCs w:val="22"/>
         </w:rPr>
         <w:t>What is your opinion of the size of the Main Menu buttons?</w:t>
       </w:r>
       <w:r>
         <w:rPr>
           <w:rFonts w:ascii="Arial" w:hAnsi="Arial" w:cs="Arial"/>
-          <w:lang w:val="en-US"/>
+          <w:sz w:val="22"/>
+          <w:szCs w:val="22"/>
         </w:rPr>
         <w:t xml:space="preserve"> </w:t>
       </w:r>
@@ -599,13 +657,15 @@
         <w:jc w:val="both"/>
         <w:rPr>
           <w:rFonts w:ascii="Arial" w:hAnsi="Arial" w:cs="Arial"/>
-          <w:lang w:val="en-US"/>
-        </w:rPr>
-      </w:pPr>
-      <w:r>
-        <w:rPr>
-          <w:rFonts w:ascii="Arial" w:hAnsi="Arial" w:cs="Arial"/>
-          <w:lang w:val="en-US"/>
+          <w:sz w:val="22"/>
+          <w:szCs w:val="22"/>
+        </w:rPr>
+      </w:pPr>
+      <w:r>
+        <w:rPr>
+          <w:rFonts w:ascii="Arial" w:hAnsi="Arial" w:cs="Arial"/>
+          <w:sz w:val="22"/>
+          <w:szCs w:val="22"/>
         </w:rPr>
         <w:t>The size is about right;</w:t>
       </w:r>
@@ -621,13 +681,15 @@
         <w:jc w:val="both"/>
         <w:rPr>
           <w:rFonts w:ascii="Arial" w:hAnsi="Arial" w:cs="Arial"/>
-          <w:lang w:val="en-US"/>
-        </w:rPr>
-      </w:pPr>
-      <w:r>
-        <w:rPr>
-          <w:rFonts w:ascii="Arial" w:hAnsi="Arial" w:cs="Arial"/>
-          <w:lang w:val="en-US"/>
+          <w:sz w:val="22"/>
+          <w:szCs w:val="22"/>
+        </w:rPr>
+      </w:pPr>
+      <w:r>
+        <w:rPr>
+          <w:rFonts w:ascii="Arial" w:hAnsi="Arial" w:cs="Arial"/>
+          <w:sz w:val="22"/>
+          <w:szCs w:val="22"/>
         </w:rPr>
         <w:t>The size is too big;</w:t>
       </w:r>
@@ -643,20 +705,23 @@
         <w:jc w:val="both"/>
         <w:rPr>
           <w:rFonts w:ascii="Arial" w:hAnsi="Arial" w:cs="Arial"/>
-          <w:lang w:val="en-US"/>
-        </w:rPr>
-      </w:pPr>
-      <w:r>
-        <w:rPr>
-          <w:rFonts w:ascii="Arial" w:hAnsi="Arial" w:cs="Arial"/>
-          <w:lang w:val="en-US"/>
+          <w:sz w:val="22"/>
+          <w:szCs w:val="22"/>
+        </w:rPr>
+      </w:pPr>
+      <w:r>
+        <w:rPr>
+          <w:rFonts w:ascii="Arial" w:hAnsi="Arial" w:cs="Arial"/>
+          <w:sz w:val="22"/>
+          <w:szCs w:val="22"/>
         </w:rPr>
         <w:t>The size is too small</w:t>
       </w:r>
       <w:r>
         <w:rPr>
           <w:rFonts w:ascii="Arial" w:hAnsi="Arial" w:cs="Arial"/>
-          <w:lang w:val="en-US"/>
+          <w:sz w:val="22"/>
+          <w:szCs w:val="22"/>
         </w:rPr>
         <w:t>;</w:t>
       </w:r>
@@ -672,15 +737,33 @@
         <w:jc w:val="both"/>
         <w:rPr>
           <w:rFonts w:ascii="Arial" w:hAnsi="Arial" w:cs="Arial"/>
-          <w:lang w:val="en-US"/>
-        </w:rPr>
-      </w:pPr>
-      <w:r>
-        <w:rPr>
-          <w:rFonts w:ascii="Arial" w:hAnsi="Arial" w:cs="Arial"/>
-          <w:lang w:val="en-US"/>
-        </w:rPr>
-        <w:t>The color is not appropriate;</w:t>
+          <w:sz w:val="22"/>
+          <w:szCs w:val="22"/>
+        </w:rPr>
+      </w:pPr>
+      <w:r>
+        <w:rPr>
+          <w:rFonts w:ascii="Arial" w:hAnsi="Arial" w:cs="Arial"/>
+          <w:sz w:val="22"/>
+          <w:szCs w:val="22"/>
+        </w:rPr>
+        <w:t>The colo</w:t>
+      </w:r>
+      <w:r>
+        <w:rPr>
+          <w:rFonts w:ascii="Arial" w:hAnsi="Arial" w:cs="Arial"/>
+          <w:sz w:val="22"/>
+          <w:szCs w:val="22"/>
+        </w:rPr>
+        <w:t>u</w:t>
+      </w:r>
+      <w:r>
+        <w:rPr>
+          <w:rFonts w:ascii="Arial" w:hAnsi="Arial" w:cs="Arial"/>
+          <w:sz w:val="22"/>
+          <w:szCs w:val="22"/>
+        </w:rPr>
+        <w:t>r is not appropriate;</w:t>
       </w:r>
     </w:p>
     <w:p>
@@ -694,20 +777,23 @@
         <w:jc w:val="both"/>
         <w:rPr>
           <w:rFonts w:ascii="Arial" w:hAnsi="Arial" w:cs="Arial"/>
-          <w:lang w:val="en-US"/>
-        </w:rPr>
-      </w:pPr>
-      <w:r>
-        <w:rPr>
-          <w:rFonts w:ascii="Arial" w:hAnsi="Arial" w:cs="Arial"/>
-          <w:lang w:val="en-US"/>
+          <w:sz w:val="22"/>
+          <w:szCs w:val="22"/>
+        </w:rPr>
+      </w:pPr>
+      <w:r>
+        <w:rPr>
+          <w:rFonts w:ascii="Arial" w:hAnsi="Arial" w:cs="Arial"/>
+          <w:sz w:val="22"/>
+          <w:szCs w:val="22"/>
         </w:rPr>
         <w:t>No opinion</w:t>
       </w:r>
       <w:r>
         <w:rPr>
           <w:rFonts w:ascii="Arial" w:hAnsi="Arial" w:cs="Arial"/>
-          <w:lang w:val="en-US"/>
+          <w:sz w:val="22"/>
+          <w:szCs w:val="22"/>
         </w:rPr>
         <w:t>.</w:t>
       </w:r>
@@ -722,13 +808,15 @@
         <w:spacing w:line="276" w:lineRule="auto"/>
         <w:rPr>
           <w:rFonts w:ascii="Arial" w:hAnsi="Arial" w:cs="Arial"/>
-          <w:lang w:val="en-US"/>
-        </w:rPr>
-      </w:pPr>
-      <w:r>
-        <w:rPr>
-          <w:rFonts w:ascii="Arial" w:hAnsi="Arial" w:cs="Arial"/>
-          <w:lang w:val="en-US"/>
+          <w:sz w:val="22"/>
+          <w:szCs w:val="22"/>
+        </w:rPr>
+      </w:pPr>
+      <w:r>
+        <w:rPr>
+          <w:rFonts w:ascii="Arial" w:hAnsi="Arial" w:cs="Arial"/>
+          <w:sz w:val="22"/>
+          <w:szCs w:val="22"/>
         </w:rPr>
         <w:t>What is your opinion on the Energy Bar?</w:t>
       </w:r>
@@ -743,13 +831,15 @@
         <w:spacing w:line="276" w:lineRule="auto"/>
         <w:rPr>
           <w:rFonts w:ascii="Arial" w:hAnsi="Arial" w:cs="Arial"/>
-          <w:lang w:val="en-US"/>
-        </w:rPr>
-      </w:pPr>
-      <w:r>
-        <w:rPr>
-          <w:rFonts w:ascii="Arial" w:hAnsi="Arial" w:cs="Arial"/>
-          <w:lang w:val="en-US"/>
+          <w:sz w:val="22"/>
+          <w:szCs w:val="22"/>
+        </w:rPr>
+      </w:pPr>
+      <w:r>
+        <w:rPr>
+          <w:rFonts w:ascii="Arial" w:hAnsi="Arial" w:cs="Arial"/>
+          <w:sz w:val="22"/>
+          <w:szCs w:val="22"/>
         </w:rPr>
         <w:t>It is about right;</w:t>
       </w:r>
@@ -764,13 +854,15 @@
         <w:spacing w:line="276" w:lineRule="auto"/>
         <w:rPr>
           <w:rFonts w:ascii="Arial" w:hAnsi="Arial" w:cs="Arial"/>
-          <w:lang w:val="en-US"/>
-        </w:rPr>
-      </w:pPr>
-      <w:r>
-        <w:rPr>
-          <w:rFonts w:ascii="Arial" w:hAnsi="Arial" w:cs="Arial"/>
-          <w:lang w:val="en-US"/>
+          <w:sz w:val="22"/>
+          <w:szCs w:val="22"/>
+        </w:rPr>
+      </w:pPr>
+      <w:r>
+        <w:rPr>
+          <w:rFonts w:ascii="Arial" w:hAnsi="Arial" w:cs="Arial"/>
+          <w:sz w:val="22"/>
+          <w:szCs w:val="22"/>
         </w:rPr>
         <w:t>It is too big;</w:t>
       </w:r>
@@ -785,13 +877,15 @@
         <w:spacing w:line="276" w:lineRule="auto"/>
         <w:rPr>
           <w:rFonts w:ascii="Arial" w:hAnsi="Arial" w:cs="Arial"/>
-          <w:lang w:val="en-US"/>
-        </w:rPr>
-      </w:pPr>
-      <w:r>
-        <w:rPr>
-          <w:rFonts w:ascii="Arial" w:hAnsi="Arial" w:cs="Arial"/>
-          <w:lang w:val="en-US"/>
+          <w:sz w:val="22"/>
+          <w:szCs w:val="22"/>
+        </w:rPr>
+      </w:pPr>
+      <w:r>
+        <w:rPr>
+          <w:rFonts w:ascii="Arial" w:hAnsi="Arial" w:cs="Arial"/>
+          <w:sz w:val="22"/>
+          <w:szCs w:val="22"/>
         </w:rPr>
         <w:t>It is too small;</w:t>
       </w:r>
@@ -806,15 +900,33 @@
         <w:spacing w:line="276" w:lineRule="auto"/>
         <w:rPr>
           <w:rFonts w:ascii="Arial" w:hAnsi="Arial" w:cs="Arial"/>
-          <w:lang w:val="en-US"/>
-        </w:rPr>
-      </w:pPr>
-      <w:r>
-        <w:rPr>
-          <w:rFonts w:ascii="Arial" w:hAnsi="Arial" w:cs="Arial"/>
-          <w:lang w:val="en-US"/>
-        </w:rPr>
-        <w:t>The color Is not appropriate;</w:t>
+          <w:sz w:val="22"/>
+          <w:szCs w:val="22"/>
+        </w:rPr>
+      </w:pPr>
+      <w:r>
+        <w:rPr>
+          <w:rFonts w:ascii="Arial" w:hAnsi="Arial" w:cs="Arial"/>
+          <w:sz w:val="22"/>
+          <w:szCs w:val="22"/>
+        </w:rPr>
+        <w:t>The colo</w:t>
+      </w:r>
+      <w:r>
+        <w:rPr>
+          <w:rFonts w:ascii="Arial" w:hAnsi="Arial" w:cs="Arial"/>
+          <w:sz w:val="22"/>
+          <w:szCs w:val="22"/>
+        </w:rPr>
+        <w:t>u</w:t>
+      </w:r>
+      <w:r>
+        <w:rPr>
+          <w:rFonts w:ascii="Arial" w:hAnsi="Arial" w:cs="Arial"/>
+          <w:sz w:val="22"/>
+          <w:szCs w:val="22"/>
+        </w:rPr>
+        <w:t>r Is not appropriate;</w:t>
       </w:r>
     </w:p>
     <w:p>
@@ -827,13 +939,15 @@
         <w:spacing w:line="360" w:lineRule="auto"/>
         <w:rPr>
           <w:rFonts w:ascii="Arial" w:hAnsi="Arial" w:cs="Arial"/>
-          <w:lang w:val="en-US"/>
-        </w:rPr>
-      </w:pPr>
-      <w:r>
-        <w:rPr>
-          <w:rFonts w:ascii="Arial" w:hAnsi="Arial" w:cs="Arial"/>
-          <w:lang w:val="en-US"/>
+          <w:sz w:val="22"/>
+          <w:szCs w:val="22"/>
+        </w:rPr>
+      </w:pPr>
+      <w:r>
+        <w:rPr>
+          <w:rFonts w:ascii="Arial" w:hAnsi="Arial" w:cs="Arial"/>
+          <w:sz w:val="22"/>
+          <w:szCs w:val="22"/>
         </w:rPr>
         <w:t>I have no opinion.</w:t>
       </w:r>
@@ -848,41 +962,47 @@
         <w:spacing w:line="276" w:lineRule="auto"/>
         <w:rPr>
           <w:rFonts w:ascii="Arial" w:hAnsi="Arial" w:cs="Arial"/>
-          <w:lang w:val="en-US"/>
-        </w:rPr>
-      </w:pPr>
-      <w:r>
-        <w:rPr>
-          <w:rFonts w:ascii="Arial" w:hAnsi="Arial" w:cs="Arial"/>
-          <w:lang w:val="en-US"/>
+          <w:sz w:val="22"/>
+          <w:szCs w:val="22"/>
+        </w:rPr>
+      </w:pPr>
+      <w:r>
+        <w:rPr>
+          <w:rFonts w:ascii="Arial" w:hAnsi="Arial" w:cs="Arial"/>
+          <w:sz w:val="22"/>
+          <w:szCs w:val="22"/>
         </w:rPr>
         <w:t xml:space="preserve">What is your opinion on the in-game </w:t>
       </w:r>
       <w:r>
         <w:rPr>
           <w:rFonts w:ascii="Arial" w:hAnsi="Arial" w:cs="Arial"/>
-          <w:lang w:val="en-US"/>
+          <w:sz w:val="22"/>
+          <w:szCs w:val="22"/>
         </w:rPr>
         <w:t xml:space="preserve">Score </w:t>
       </w:r>
       <w:r>
         <w:rPr>
           <w:rFonts w:ascii="Arial" w:hAnsi="Arial" w:cs="Arial"/>
-          <w:lang w:val="en-US"/>
+          <w:sz w:val="22"/>
+          <w:szCs w:val="22"/>
         </w:rPr>
         <w:t xml:space="preserve">label </w:t>
       </w:r>
       <w:r>
         <w:rPr>
           <w:rFonts w:ascii="Arial" w:hAnsi="Arial" w:cs="Arial"/>
-          <w:lang w:val="en-US"/>
+          <w:sz w:val="22"/>
+          <w:szCs w:val="22"/>
         </w:rPr>
         <w:t>size</w:t>
       </w:r>
       <w:r>
         <w:rPr>
           <w:rFonts w:ascii="Arial" w:hAnsi="Arial" w:cs="Arial"/>
-          <w:lang w:val="en-US"/>
+          <w:sz w:val="22"/>
+          <w:szCs w:val="22"/>
         </w:rPr>
         <w:t>?</w:t>
       </w:r>
@@ -897,13 +1017,15 @@
         <w:spacing w:line="276" w:lineRule="auto"/>
         <w:rPr>
           <w:rFonts w:ascii="Arial" w:hAnsi="Arial" w:cs="Arial"/>
-          <w:lang w:val="en-US"/>
-        </w:rPr>
-      </w:pPr>
-      <w:r>
-        <w:rPr>
-          <w:rFonts w:ascii="Arial" w:hAnsi="Arial" w:cs="Arial"/>
-          <w:lang w:val="en-US"/>
+          <w:sz w:val="22"/>
+          <w:szCs w:val="22"/>
+        </w:rPr>
+      </w:pPr>
+      <w:r>
+        <w:rPr>
+          <w:rFonts w:ascii="Arial" w:hAnsi="Arial" w:cs="Arial"/>
+          <w:sz w:val="22"/>
+          <w:szCs w:val="22"/>
         </w:rPr>
         <w:t>It is about right;</w:t>
       </w:r>
@@ -918,13 +1040,15 @@
         <w:spacing w:line="276" w:lineRule="auto"/>
         <w:rPr>
           <w:rFonts w:ascii="Arial" w:hAnsi="Arial" w:cs="Arial"/>
-          <w:lang w:val="en-US"/>
-        </w:rPr>
-      </w:pPr>
-      <w:r>
-        <w:rPr>
-          <w:rFonts w:ascii="Arial" w:hAnsi="Arial" w:cs="Arial"/>
-          <w:lang w:val="en-US"/>
+          <w:sz w:val="22"/>
+          <w:szCs w:val="22"/>
+        </w:rPr>
+      </w:pPr>
+      <w:r>
+        <w:rPr>
+          <w:rFonts w:ascii="Arial" w:hAnsi="Arial" w:cs="Arial"/>
+          <w:sz w:val="22"/>
+          <w:szCs w:val="22"/>
         </w:rPr>
         <w:t>It is too big;</w:t>
       </w:r>
@@ -939,13 +1063,15 @@
         <w:spacing w:line="276" w:lineRule="auto"/>
         <w:rPr>
           <w:rFonts w:ascii="Arial" w:hAnsi="Arial" w:cs="Arial"/>
-          <w:lang w:val="en-US"/>
-        </w:rPr>
-      </w:pPr>
-      <w:r>
-        <w:rPr>
-          <w:rFonts w:ascii="Arial" w:hAnsi="Arial" w:cs="Arial"/>
-          <w:lang w:val="en-US"/>
+          <w:sz w:val="22"/>
+          <w:szCs w:val="22"/>
+        </w:rPr>
+      </w:pPr>
+      <w:r>
+        <w:rPr>
+          <w:rFonts w:ascii="Arial" w:hAnsi="Arial" w:cs="Arial"/>
+          <w:sz w:val="22"/>
+          <w:szCs w:val="22"/>
         </w:rPr>
         <w:t>It is too small;</w:t>
       </w:r>
@@ -960,15 +1086,33 @@
         <w:spacing w:line="276" w:lineRule="auto"/>
         <w:rPr>
           <w:rFonts w:ascii="Arial" w:hAnsi="Arial" w:cs="Arial"/>
-          <w:lang w:val="en-US"/>
-        </w:rPr>
-      </w:pPr>
-      <w:r>
-        <w:rPr>
-          <w:rFonts w:ascii="Arial" w:hAnsi="Arial" w:cs="Arial"/>
-          <w:lang w:val="en-US"/>
-        </w:rPr>
-        <w:t>The color is not appropriate.</w:t>
+          <w:sz w:val="22"/>
+          <w:szCs w:val="22"/>
+        </w:rPr>
+      </w:pPr>
+      <w:r>
+        <w:rPr>
+          <w:rFonts w:ascii="Arial" w:hAnsi="Arial" w:cs="Arial"/>
+          <w:sz w:val="22"/>
+          <w:szCs w:val="22"/>
+        </w:rPr>
+        <w:t>The colo</w:t>
+      </w:r>
+      <w:r>
+        <w:rPr>
+          <w:rFonts w:ascii="Arial" w:hAnsi="Arial" w:cs="Arial"/>
+          <w:sz w:val="22"/>
+          <w:szCs w:val="22"/>
+        </w:rPr>
+        <w:t>u</w:t>
+      </w:r>
+      <w:r>
+        <w:rPr>
+          <w:rFonts w:ascii="Arial" w:hAnsi="Arial" w:cs="Arial"/>
+          <w:sz w:val="22"/>
+          <w:szCs w:val="22"/>
+        </w:rPr>
+        <w:t>r is not appropriate;</w:t>
       </w:r>
     </w:p>
     <w:p>
@@ -981,23 +1125,54 @@
         <w:spacing w:line="360" w:lineRule="auto"/>
         <w:rPr>
           <w:rFonts w:ascii="Arial" w:hAnsi="Arial" w:cs="Arial"/>
-          <w:lang w:val="en-US"/>
-        </w:rPr>
-      </w:pPr>
-      <w:r>
-        <w:rPr>
-          <w:rFonts w:ascii="Arial" w:hAnsi="Arial" w:cs="Arial"/>
-          <w:lang w:val="en-US"/>
+          <w:sz w:val="22"/>
+          <w:szCs w:val="22"/>
+        </w:rPr>
+      </w:pPr>
+      <w:r>
+        <w:rPr>
+          <w:rFonts w:ascii="Arial" w:hAnsi="Arial" w:cs="Arial"/>
+          <w:sz w:val="22"/>
+          <w:szCs w:val="22"/>
         </w:rPr>
         <w:t>I have no opinion.</w:t>
       </w:r>
     </w:p>
     <w:p>
       <w:pPr>
-        <w:rPr>
-          <w:rFonts w:ascii="Arial" w:hAnsi="Arial" w:cs="Arial"/>
-          <w:sz w:val="22"/>
-          <w:lang w:val="en-US"/>
+        <w:spacing w:line="360" w:lineRule="auto"/>
+        <w:rPr>
+          <w:rFonts w:ascii="Arial" w:hAnsi="Arial" w:cs="Arial"/>
+          <w:sz w:val="22"/>
+          <w:szCs w:val="22"/>
+        </w:rPr>
+      </w:pPr>
+    </w:p>
+    <w:p>
+      <w:pPr>
+        <w:spacing w:line="360" w:lineRule="auto"/>
+        <w:rPr>
+          <w:rFonts w:ascii="Arial" w:hAnsi="Arial" w:cs="Arial"/>
+          <w:sz w:val="22"/>
+          <w:szCs w:val="22"/>
+        </w:rPr>
+      </w:pPr>
+    </w:p>
+    <w:p>
+      <w:pPr>
+        <w:spacing w:line="360" w:lineRule="auto"/>
+        <w:rPr>
+          <w:rFonts w:ascii="Arial" w:hAnsi="Arial" w:cs="Arial"/>
+          <w:sz w:val="22"/>
+          <w:szCs w:val="22"/>
+        </w:rPr>
+      </w:pPr>
+    </w:p>
+    <w:p>
+      <w:pPr>
+        <w:rPr>
+          <w:rFonts w:ascii="Arial" w:hAnsi="Arial" w:cs="Arial"/>
+          <w:sz w:val="22"/>
         </w:rPr>
       </w:pPr>
     </w:p>
@@ -1008,7 +1183,6 @@
           <w:rFonts w:ascii="Arial" w:hAnsi="Arial" w:cs="Arial"/>
           <w:b/>
           <w:sz w:val="28"/>
-          <w:lang w:val="en-US"/>
         </w:rPr>
       </w:pPr>
       <w:r>
@@ -1016,7 +1190,6 @@
           <w:rFonts w:ascii="Arial" w:hAnsi="Arial" w:cs="Arial"/>
           <w:b/>
           <w:sz w:val="28"/>
-          <w:lang w:val="en-US"/>
         </w:rPr>
         <w:lastRenderedPageBreak/>
         <w:t xml:space="preserve">Part 2 – Evaluation of the tacit reflection </w:t>
@@ -1026,29 +1199,15 @@
           <w:rFonts w:ascii="Arial" w:hAnsi="Arial" w:cs="Arial"/>
           <w:b/>
           <w:sz w:val="28"/>
-          <w:lang w:val="en-US"/>
         </w:rPr>
         <w:t xml:space="preserve">knowledge </w:t>
       </w:r>
     </w:p>
     <w:p>
       <w:pPr>
-        <w:jc w:val="center"/>
         <w:rPr>
           <w:rFonts w:ascii="Arial" w:hAnsi="Arial" w:cs="Arial"/>
           <w:b/>
-          <w:sz w:val="22"/>
-          <w:lang w:val="en-US"/>
-        </w:rPr>
-      </w:pPr>
-    </w:p>
-    <w:p>
-      <w:pPr>
-        <w:jc w:val="both"/>
-        <w:rPr>
-          <w:rFonts w:ascii="Arial" w:hAnsi="Arial" w:cs="Arial"/>
-          <w:sz w:val="22"/>
-          <w:lang w:val="en-US"/>
         </w:rPr>
       </w:pPr>
     </w:p>
@@ -1063,470 +1222,1053 @@
         <w:jc w:val="both"/>
         <w:rPr>
           <w:rFonts w:ascii="Arial" w:hAnsi="Arial" w:cs="Arial"/>
-          <w:lang w:val="en-US"/>
-        </w:rPr>
-      </w:pPr>
-      <w:r>
-        <w:rPr>
-          <w:rFonts w:ascii="Arial" w:hAnsi="Arial" w:cs="Arial"/>
-          <w:lang w:val="en-US"/>
+          <w:color w:val="000000" w:themeColor="text1"/>
+          <w:sz w:val="22"/>
+          <w:szCs w:val="22"/>
+        </w:rPr>
+      </w:pPr>
+      <w:r>
+        <w:rPr>
+          <w:rFonts w:ascii="Arial" w:hAnsi="Arial" w:cs="Arial"/>
+          <w:color w:val="000000" w:themeColor="text1"/>
+          <w:sz w:val="22"/>
+          <w:szCs w:val="22"/>
+        </w:rPr>
+        <w:t>What waters</w:t>
+      </w:r>
+      <w:r>
+        <w:rPr>
+          <w:rFonts w:ascii="Arial" w:hAnsi="Arial" w:cs="Arial"/>
+          <w:color w:val="000000" w:themeColor="text1"/>
+          <w:sz w:val="22"/>
+          <w:szCs w:val="22"/>
+        </w:rPr>
+        <w:t xml:space="preserve"> </w:t>
+      </w:r>
+      <w:r>
+        <w:rPr>
+          <w:rFonts w:ascii="Arial" w:hAnsi="Arial" w:cs="Arial"/>
+          <w:color w:val="000000" w:themeColor="text1"/>
+          <w:sz w:val="22"/>
+          <w:szCs w:val="22"/>
+        </w:rPr>
+        <w:t>do</w:t>
+      </w:r>
+      <w:r>
+        <w:rPr>
+          <w:rFonts w:ascii="Arial" w:hAnsi="Arial" w:cs="Arial"/>
+          <w:color w:val="000000" w:themeColor="text1"/>
+          <w:sz w:val="22"/>
+          <w:szCs w:val="22"/>
+        </w:rPr>
+        <w:t xml:space="preserve"> the great white shark</w:t>
+      </w:r>
+      <w:r>
+        <w:rPr>
+          <w:rFonts w:ascii="Arial" w:hAnsi="Arial" w:cs="Arial"/>
+          <w:color w:val="000000" w:themeColor="text1"/>
+          <w:sz w:val="22"/>
+          <w:szCs w:val="22"/>
+        </w:rPr>
+        <w:t xml:space="preserve"> </w:t>
+      </w:r>
+      <w:r>
+        <w:rPr>
+          <w:rFonts w:ascii="Arial" w:hAnsi="Arial" w:cs="Arial"/>
+          <w:color w:val="000000" w:themeColor="text1"/>
+          <w:sz w:val="22"/>
+          <w:szCs w:val="22"/>
+        </w:rPr>
+        <w:t>inhabit</w:t>
+      </w:r>
+      <w:r>
+        <w:rPr>
+          <w:rFonts w:ascii="Arial" w:hAnsi="Arial" w:cs="Arial"/>
+          <w:color w:val="000000" w:themeColor="text1"/>
+          <w:sz w:val="22"/>
+          <w:szCs w:val="22"/>
+        </w:rPr>
+        <w:t xml:space="preserve">? </w:t>
+      </w:r>
+    </w:p>
+    <w:p>
+      <w:pPr>
+        <w:pStyle w:val="ListParagraph"/>
+        <w:numPr>
+          <w:ilvl w:val="0"/>
+          <w:numId w:val="17"/>
+        </w:numPr>
+        <w:spacing w:line="276" w:lineRule="auto"/>
+        <w:jc w:val="both"/>
+        <w:rPr>
+          <w:rFonts w:ascii="Arial" w:hAnsi="Arial" w:cs="Arial"/>
+          <w:sz w:val="22"/>
+          <w:szCs w:val="22"/>
+        </w:rPr>
+      </w:pPr>
+      <w:r>
+        <w:rPr>
+          <w:rFonts w:ascii="Arial" w:hAnsi="Arial" w:cs="Arial"/>
+          <w:sz w:val="22"/>
+          <w:szCs w:val="22"/>
+        </w:rPr>
+        <w:t>Rivers;</w:t>
+      </w:r>
+    </w:p>
+    <w:p>
+      <w:pPr>
+        <w:pStyle w:val="ListParagraph"/>
+        <w:numPr>
+          <w:ilvl w:val="0"/>
+          <w:numId w:val="17"/>
+        </w:numPr>
+        <w:spacing w:line="276" w:lineRule="auto"/>
+        <w:jc w:val="both"/>
+        <w:rPr>
+          <w:rFonts w:ascii="Arial" w:hAnsi="Arial" w:cs="Arial"/>
+          <w:sz w:val="22"/>
+          <w:szCs w:val="22"/>
+        </w:rPr>
+      </w:pPr>
+      <w:r>
+        <w:rPr>
+          <w:rFonts w:ascii="Arial" w:hAnsi="Arial" w:cs="Arial"/>
+          <w:sz w:val="22"/>
+          <w:szCs w:val="22"/>
+        </w:rPr>
+        <w:t>Seas;</w:t>
+      </w:r>
+    </w:p>
+    <w:p>
+      <w:pPr>
+        <w:pStyle w:val="ListParagraph"/>
+        <w:numPr>
+          <w:ilvl w:val="0"/>
+          <w:numId w:val="17"/>
+        </w:numPr>
+        <w:spacing w:line="276" w:lineRule="auto"/>
+        <w:jc w:val="both"/>
+        <w:rPr>
+          <w:rFonts w:ascii="Arial" w:hAnsi="Arial" w:cs="Arial"/>
+          <w:sz w:val="22"/>
+          <w:szCs w:val="22"/>
+        </w:rPr>
+      </w:pPr>
+      <w:r>
+        <w:rPr>
+          <w:rFonts w:ascii="Arial" w:hAnsi="Arial" w:cs="Arial"/>
+          <w:sz w:val="22"/>
+          <w:szCs w:val="22"/>
+        </w:rPr>
+        <w:t>Lakes;</w:t>
+      </w:r>
+    </w:p>
+    <w:p>
+      <w:pPr>
+        <w:pStyle w:val="ListParagraph"/>
+        <w:numPr>
+          <w:ilvl w:val="0"/>
+          <w:numId w:val="17"/>
+        </w:numPr>
+        <w:spacing w:line="276" w:lineRule="auto"/>
+        <w:jc w:val="both"/>
+        <w:rPr>
+          <w:rFonts w:ascii="Arial" w:hAnsi="Arial" w:cs="Arial"/>
+          <w:sz w:val="22"/>
+          <w:szCs w:val="22"/>
+        </w:rPr>
+      </w:pPr>
+      <w:r>
+        <w:rPr>
+          <w:rFonts w:ascii="Arial" w:hAnsi="Arial" w:cs="Arial"/>
+          <w:sz w:val="22"/>
+          <w:szCs w:val="22"/>
+        </w:rPr>
+        <w:t>Oceans;</w:t>
+      </w:r>
+    </w:p>
+    <w:p>
+      <w:pPr>
+        <w:pStyle w:val="ListParagraph"/>
+        <w:numPr>
+          <w:ilvl w:val="0"/>
+          <w:numId w:val="17"/>
+        </w:numPr>
+        <w:spacing w:line="276" w:lineRule="auto"/>
+        <w:jc w:val="both"/>
+        <w:rPr>
+          <w:rFonts w:ascii="Arial" w:hAnsi="Arial" w:cs="Arial"/>
+          <w:sz w:val="22"/>
+          <w:szCs w:val="22"/>
+        </w:rPr>
+      </w:pPr>
+      <w:r>
+        <w:rPr>
+          <w:rFonts w:ascii="Arial" w:hAnsi="Arial" w:cs="Arial"/>
+          <w:sz w:val="22"/>
+          <w:szCs w:val="22"/>
+        </w:rPr>
+        <w:t>Dam</w:t>
+      </w:r>
+      <w:r>
+        <w:rPr>
+          <w:rFonts w:ascii="Arial" w:hAnsi="Arial" w:cs="Arial"/>
+          <w:sz w:val="22"/>
+          <w:szCs w:val="22"/>
+        </w:rPr>
+        <w:t>s</w:t>
+      </w:r>
+      <w:r>
+        <w:rPr>
+          <w:rFonts w:ascii="Arial" w:hAnsi="Arial" w:cs="Arial"/>
+          <w:sz w:val="22"/>
+          <w:szCs w:val="22"/>
+        </w:rPr>
+        <w:t>;</w:t>
+      </w:r>
+    </w:p>
+    <w:p>
+      <w:pPr>
+        <w:pStyle w:val="ListParagraph"/>
+        <w:numPr>
+          <w:ilvl w:val="0"/>
+          <w:numId w:val="17"/>
+        </w:numPr>
+        <w:spacing w:line="276" w:lineRule="auto"/>
+        <w:jc w:val="both"/>
+        <w:rPr>
+          <w:rFonts w:ascii="Arial" w:hAnsi="Arial" w:cs="Arial"/>
+          <w:sz w:val="22"/>
+          <w:szCs w:val="22"/>
+        </w:rPr>
+      </w:pPr>
+      <w:r>
+        <w:rPr>
+          <w:rFonts w:ascii="Arial" w:hAnsi="Arial" w:cs="Arial"/>
+          <w:sz w:val="22"/>
+          <w:szCs w:val="22"/>
+        </w:rPr>
+        <w:t>Swamps;</w:t>
+      </w:r>
+    </w:p>
+    <w:p>
+      <w:pPr>
+        <w:pStyle w:val="ListParagraph"/>
+        <w:numPr>
+          <w:ilvl w:val="0"/>
+          <w:numId w:val="17"/>
+        </w:numPr>
+        <w:spacing w:line="360" w:lineRule="auto"/>
+        <w:jc w:val="both"/>
+        <w:rPr>
+          <w:rFonts w:ascii="Arial" w:hAnsi="Arial" w:cs="Arial"/>
+          <w:sz w:val="22"/>
+          <w:szCs w:val="22"/>
+        </w:rPr>
+      </w:pPr>
+      <w:r>
+        <w:rPr>
+          <w:rFonts w:ascii="Arial" w:hAnsi="Arial" w:cs="Arial"/>
+          <w:sz w:val="22"/>
+          <w:szCs w:val="22"/>
+        </w:rPr>
+        <w:t>I have no opinion.</w:t>
+      </w:r>
+    </w:p>
+    <w:p>
+      <w:pPr>
+        <w:pStyle w:val="ListParagraph"/>
+        <w:numPr>
+          <w:ilvl w:val="0"/>
+          <w:numId w:val="5"/>
+        </w:numPr>
+        <w:spacing w:line="276" w:lineRule="auto"/>
+        <w:jc w:val="both"/>
+        <w:rPr>
+          <w:rFonts w:ascii="Arial" w:hAnsi="Arial" w:cs="Arial"/>
+          <w:sz w:val="22"/>
+          <w:szCs w:val="22"/>
+        </w:rPr>
+      </w:pPr>
+      <w:r>
+        <w:rPr>
+          <w:rFonts w:ascii="Arial" w:hAnsi="Arial" w:cs="Arial"/>
+          <w:sz w:val="22"/>
+          <w:szCs w:val="22"/>
         </w:rPr>
         <w:t>Are the sharks meat eaters?</w:t>
+      </w:r>
+    </w:p>
+    <w:p>
+      <w:pPr>
+        <w:pStyle w:val="ListParagraph"/>
+        <w:numPr>
+          <w:ilvl w:val="0"/>
+          <w:numId w:val="10"/>
+        </w:numPr>
+        <w:spacing w:line="276" w:lineRule="auto"/>
+        <w:jc w:val="both"/>
+        <w:rPr>
+          <w:rFonts w:ascii="Arial" w:hAnsi="Arial" w:cs="Arial"/>
+          <w:sz w:val="22"/>
+          <w:szCs w:val="22"/>
+        </w:rPr>
+      </w:pPr>
+      <w:r>
+        <w:rPr>
+          <w:rFonts w:ascii="Arial" w:hAnsi="Arial" w:cs="Arial"/>
+          <w:sz w:val="22"/>
+          <w:szCs w:val="22"/>
+        </w:rPr>
+        <w:t>No, they prefer herbals and vegetables;</w:t>
+      </w:r>
+    </w:p>
+    <w:p>
+      <w:pPr>
+        <w:pStyle w:val="ListParagraph"/>
+        <w:numPr>
+          <w:ilvl w:val="0"/>
+          <w:numId w:val="10"/>
+        </w:numPr>
+        <w:spacing w:line="276" w:lineRule="auto"/>
+        <w:jc w:val="both"/>
+        <w:rPr>
+          <w:rFonts w:ascii="Arial" w:hAnsi="Arial" w:cs="Arial"/>
+          <w:sz w:val="22"/>
+          <w:szCs w:val="22"/>
+        </w:rPr>
+      </w:pPr>
+      <w:r>
+        <w:rPr>
+          <w:rFonts w:ascii="Arial" w:hAnsi="Arial" w:cs="Arial"/>
+          <w:sz w:val="22"/>
+          <w:szCs w:val="22"/>
+        </w:rPr>
+        <w:t>Yes, they are;</w:t>
+      </w:r>
+    </w:p>
+    <w:p>
+      <w:pPr>
+        <w:pStyle w:val="ListParagraph"/>
+        <w:numPr>
+          <w:ilvl w:val="0"/>
+          <w:numId w:val="10"/>
+        </w:numPr>
+        <w:spacing w:line="360" w:lineRule="auto"/>
+        <w:jc w:val="both"/>
+        <w:rPr>
+          <w:rFonts w:ascii="Arial" w:hAnsi="Arial" w:cs="Arial"/>
+          <w:sz w:val="22"/>
+          <w:szCs w:val="22"/>
+        </w:rPr>
+      </w:pPr>
+      <w:r>
+        <w:rPr>
+          <w:rFonts w:ascii="Arial" w:hAnsi="Arial" w:cs="Arial"/>
+          <w:sz w:val="22"/>
+          <w:szCs w:val="22"/>
+        </w:rPr>
+        <w:t xml:space="preserve">I have no </w:t>
+      </w:r>
+      <w:r>
+        <w:rPr>
+          <w:rFonts w:ascii="Arial" w:hAnsi="Arial" w:cs="Arial"/>
+          <w:sz w:val="22"/>
+          <w:szCs w:val="22"/>
+        </w:rPr>
+        <w:t>opinion</w:t>
+      </w:r>
+      <w:r>
+        <w:rPr>
+          <w:rFonts w:ascii="Arial" w:hAnsi="Arial" w:cs="Arial"/>
+          <w:sz w:val="22"/>
+          <w:szCs w:val="22"/>
+        </w:rPr>
+        <w:t>.</w:t>
+      </w:r>
+    </w:p>
+    <w:p>
+      <w:pPr>
+        <w:pStyle w:val="ListParagraph"/>
+        <w:numPr>
+          <w:ilvl w:val="0"/>
+          <w:numId w:val="5"/>
+        </w:numPr>
+        <w:spacing w:line="276" w:lineRule="auto"/>
+        <w:jc w:val="both"/>
+        <w:rPr>
+          <w:rFonts w:ascii="Arial" w:hAnsi="Arial" w:cs="Arial"/>
+          <w:sz w:val="22"/>
+          <w:szCs w:val="22"/>
+        </w:rPr>
+      </w:pPr>
+      <w:r>
+        <w:rPr>
+          <w:rFonts w:ascii="Arial" w:hAnsi="Arial" w:cs="Arial"/>
+          <w:sz w:val="22"/>
+          <w:szCs w:val="22"/>
+        </w:rPr>
+        <w:t>Are the sharks cannibals?</w:t>
+      </w:r>
+    </w:p>
+    <w:p>
+      <w:pPr>
+        <w:pStyle w:val="ListParagraph"/>
+        <w:numPr>
+          <w:ilvl w:val="0"/>
+          <w:numId w:val="11"/>
+        </w:numPr>
+        <w:spacing w:line="276" w:lineRule="auto"/>
+        <w:jc w:val="both"/>
+        <w:rPr>
+          <w:rFonts w:ascii="Arial" w:hAnsi="Arial" w:cs="Arial"/>
+          <w:sz w:val="22"/>
+          <w:szCs w:val="22"/>
+        </w:rPr>
+      </w:pPr>
+      <w:r>
+        <w:rPr>
+          <w:rFonts w:ascii="Arial" w:hAnsi="Arial" w:cs="Arial"/>
+          <w:sz w:val="22"/>
+          <w:szCs w:val="22"/>
+        </w:rPr>
+        <w:t>Yes, they are;</w:t>
+      </w:r>
+    </w:p>
+    <w:p>
+      <w:pPr>
+        <w:pStyle w:val="ListParagraph"/>
+        <w:numPr>
+          <w:ilvl w:val="0"/>
+          <w:numId w:val="11"/>
+        </w:numPr>
+        <w:spacing w:line="276" w:lineRule="auto"/>
+        <w:jc w:val="both"/>
+        <w:rPr>
+          <w:rFonts w:ascii="Arial" w:hAnsi="Arial" w:cs="Arial"/>
+          <w:sz w:val="22"/>
+          <w:szCs w:val="22"/>
+        </w:rPr>
+      </w:pPr>
+      <w:r>
+        <w:rPr>
+          <w:rFonts w:ascii="Arial" w:hAnsi="Arial" w:cs="Arial"/>
+          <w:sz w:val="22"/>
+          <w:szCs w:val="22"/>
+        </w:rPr>
+        <w:t>No, they are not;</w:t>
+      </w:r>
+    </w:p>
+    <w:p>
+      <w:pPr>
+        <w:pStyle w:val="ListParagraph"/>
+        <w:numPr>
+          <w:ilvl w:val="0"/>
+          <w:numId w:val="11"/>
+        </w:numPr>
+        <w:spacing w:line="360" w:lineRule="auto"/>
+        <w:jc w:val="both"/>
+        <w:rPr>
+          <w:rFonts w:ascii="Arial" w:hAnsi="Arial" w:cs="Arial"/>
+          <w:sz w:val="22"/>
+          <w:szCs w:val="22"/>
+        </w:rPr>
+      </w:pPr>
+      <w:r>
+        <w:rPr>
+          <w:rFonts w:ascii="Arial" w:hAnsi="Arial" w:cs="Arial"/>
+          <w:sz w:val="22"/>
+          <w:szCs w:val="22"/>
+        </w:rPr>
+        <w:t xml:space="preserve">I have no </w:t>
+      </w:r>
+      <w:r>
+        <w:rPr>
+          <w:rFonts w:ascii="Arial" w:hAnsi="Arial" w:cs="Arial"/>
+          <w:sz w:val="22"/>
+          <w:szCs w:val="22"/>
+        </w:rPr>
+        <w:t>opinion</w:t>
+      </w:r>
+      <w:r>
+        <w:rPr>
+          <w:rFonts w:ascii="Arial" w:hAnsi="Arial" w:cs="Arial"/>
+          <w:sz w:val="22"/>
+          <w:szCs w:val="22"/>
+        </w:rPr>
+        <w:t>.</w:t>
+      </w:r>
+    </w:p>
+    <w:p>
+      <w:pPr>
+        <w:pStyle w:val="ListParagraph"/>
+        <w:numPr>
+          <w:ilvl w:val="0"/>
+          <w:numId w:val="5"/>
+        </w:numPr>
+        <w:spacing w:line="276" w:lineRule="auto"/>
+        <w:jc w:val="both"/>
+        <w:rPr>
+          <w:rFonts w:ascii="Arial" w:hAnsi="Arial" w:cs="Arial"/>
+          <w:sz w:val="22"/>
+          <w:szCs w:val="22"/>
+        </w:rPr>
+      </w:pPr>
+      <w:r>
+        <w:rPr>
+          <w:rFonts w:ascii="Arial" w:hAnsi="Arial" w:cs="Arial"/>
+          <w:sz w:val="22"/>
+          <w:szCs w:val="22"/>
+        </w:rPr>
+        <w:t>Are the sharks eating turtles?</w:t>
+      </w:r>
+    </w:p>
+    <w:p>
+      <w:pPr>
+        <w:pStyle w:val="ListParagraph"/>
+        <w:numPr>
+          <w:ilvl w:val="0"/>
+          <w:numId w:val="12"/>
+        </w:numPr>
+        <w:spacing w:line="276" w:lineRule="auto"/>
+        <w:jc w:val="both"/>
+        <w:rPr>
+          <w:rFonts w:ascii="Arial" w:hAnsi="Arial" w:cs="Arial"/>
+          <w:sz w:val="22"/>
+          <w:szCs w:val="22"/>
+        </w:rPr>
+      </w:pPr>
+      <w:r>
+        <w:rPr>
+          <w:rFonts w:ascii="Arial" w:hAnsi="Arial" w:cs="Arial"/>
+          <w:sz w:val="22"/>
+          <w:szCs w:val="22"/>
+        </w:rPr>
+        <w:t>Yes, they are;</w:t>
+      </w:r>
+    </w:p>
+    <w:p>
+      <w:pPr>
+        <w:pStyle w:val="ListParagraph"/>
+        <w:numPr>
+          <w:ilvl w:val="0"/>
+          <w:numId w:val="12"/>
+        </w:numPr>
+        <w:spacing w:line="276" w:lineRule="auto"/>
+        <w:jc w:val="both"/>
+        <w:rPr>
+          <w:rFonts w:ascii="Arial" w:hAnsi="Arial" w:cs="Arial"/>
+          <w:sz w:val="22"/>
+          <w:szCs w:val="22"/>
+        </w:rPr>
+      </w:pPr>
+      <w:r>
+        <w:rPr>
+          <w:rFonts w:ascii="Arial" w:hAnsi="Arial" w:cs="Arial"/>
+          <w:sz w:val="22"/>
+          <w:szCs w:val="22"/>
+        </w:rPr>
+        <w:t>No, they are not;</w:t>
+      </w:r>
+    </w:p>
+    <w:p>
+      <w:pPr>
+        <w:pStyle w:val="ListParagraph"/>
+        <w:numPr>
+          <w:ilvl w:val="0"/>
+          <w:numId w:val="12"/>
+        </w:numPr>
+        <w:spacing w:line="360" w:lineRule="auto"/>
+        <w:jc w:val="both"/>
+        <w:rPr>
+          <w:rFonts w:ascii="Arial" w:hAnsi="Arial" w:cs="Arial"/>
+          <w:sz w:val="22"/>
+          <w:szCs w:val="22"/>
+        </w:rPr>
+      </w:pPr>
+      <w:r>
+        <w:rPr>
+          <w:rFonts w:ascii="Arial" w:hAnsi="Arial" w:cs="Arial"/>
+          <w:sz w:val="22"/>
+          <w:szCs w:val="22"/>
+        </w:rPr>
+        <w:t xml:space="preserve">I have no </w:t>
+      </w:r>
+      <w:r>
+        <w:rPr>
+          <w:rFonts w:ascii="Arial" w:hAnsi="Arial" w:cs="Arial"/>
+          <w:sz w:val="22"/>
+          <w:szCs w:val="22"/>
+        </w:rPr>
+        <w:t>opinion</w:t>
+      </w:r>
+      <w:r>
+        <w:rPr>
+          <w:rFonts w:ascii="Arial" w:hAnsi="Arial" w:cs="Arial"/>
+          <w:sz w:val="22"/>
+          <w:szCs w:val="22"/>
+        </w:rPr>
+        <w:t>.</w:t>
+      </w:r>
+    </w:p>
+    <w:p>
+      <w:pPr>
+        <w:pStyle w:val="ListParagraph"/>
+        <w:numPr>
+          <w:ilvl w:val="0"/>
+          <w:numId w:val="5"/>
+        </w:numPr>
+        <w:spacing w:line="276" w:lineRule="auto"/>
+        <w:jc w:val="both"/>
+        <w:rPr>
+          <w:rFonts w:ascii="Arial" w:hAnsi="Arial" w:cs="Arial"/>
+          <w:sz w:val="22"/>
+          <w:szCs w:val="22"/>
+        </w:rPr>
+      </w:pPr>
+      <w:r>
+        <w:rPr>
+          <w:rFonts w:ascii="Arial" w:hAnsi="Arial" w:cs="Arial"/>
+          <w:sz w:val="22"/>
+          <w:szCs w:val="22"/>
+        </w:rPr>
+        <w:t>Do the water animals have energy?</w:t>
+      </w:r>
+    </w:p>
+    <w:p>
+      <w:pPr>
+        <w:pStyle w:val="ListParagraph"/>
+        <w:numPr>
+          <w:ilvl w:val="0"/>
+          <w:numId w:val="16"/>
+        </w:numPr>
+        <w:spacing w:line="276" w:lineRule="auto"/>
+        <w:jc w:val="both"/>
+        <w:rPr>
+          <w:rFonts w:ascii="Arial" w:hAnsi="Arial" w:cs="Arial"/>
+          <w:sz w:val="22"/>
+          <w:szCs w:val="22"/>
+        </w:rPr>
+      </w:pPr>
+      <w:r>
+        <w:rPr>
+          <w:rFonts w:ascii="Arial" w:hAnsi="Arial" w:cs="Arial"/>
+          <w:sz w:val="22"/>
+          <w:szCs w:val="22"/>
+        </w:rPr>
+        <w:t>Yes, they do;</w:t>
+      </w:r>
+    </w:p>
+    <w:p>
+      <w:pPr>
+        <w:pStyle w:val="ListParagraph"/>
+        <w:numPr>
+          <w:ilvl w:val="0"/>
+          <w:numId w:val="16"/>
+        </w:numPr>
+        <w:spacing w:line="276" w:lineRule="auto"/>
+        <w:jc w:val="both"/>
+        <w:rPr>
+          <w:rFonts w:ascii="Arial" w:hAnsi="Arial" w:cs="Arial"/>
+          <w:sz w:val="22"/>
+          <w:szCs w:val="22"/>
+        </w:rPr>
+      </w:pPr>
+      <w:r>
+        <w:rPr>
+          <w:rFonts w:ascii="Arial" w:hAnsi="Arial" w:cs="Arial"/>
+          <w:sz w:val="22"/>
+          <w:szCs w:val="22"/>
+        </w:rPr>
+        <w:t>No, they don’t</w:t>
+      </w:r>
+      <w:r>
+        <w:rPr>
+          <w:rFonts w:ascii="Arial" w:hAnsi="Arial" w:cs="Arial"/>
+          <w:sz w:val="22"/>
+          <w:szCs w:val="22"/>
+        </w:rPr>
+        <w:t>;</w:t>
+      </w:r>
+    </w:p>
+    <w:p>
+      <w:pPr>
+        <w:pStyle w:val="ListParagraph"/>
+        <w:numPr>
+          <w:ilvl w:val="0"/>
+          <w:numId w:val="16"/>
+        </w:numPr>
+        <w:spacing w:line="360" w:lineRule="auto"/>
+        <w:jc w:val="both"/>
+        <w:rPr>
+          <w:rFonts w:ascii="Arial" w:hAnsi="Arial" w:cs="Arial"/>
+          <w:sz w:val="22"/>
+          <w:szCs w:val="22"/>
+        </w:rPr>
+      </w:pPr>
+      <w:r>
+        <w:rPr>
+          <w:rFonts w:ascii="Arial" w:hAnsi="Arial" w:cs="Arial"/>
+          <w:sz w:val="22"/>
+          <w:szCs w:val="22"/>
+        </w:rPr>
+        <w:t>I have no opinion.</w:t>
+      </w:r>
+    </w:p>
+    <w:p>
+      <w:pPr>
+        <w:pStyle w:val="ListParagraph"/>
+        <w:numPr>
+          <w:ilvl w:val="0"/>
+          <w:numId w:val="5"/>
+        </w:numPr>
+        <w:spacing w:line="276" w:lineRule="auto"/>
+        <w:jc w:val="both"/>
+        <w:rPr>
+          <w:rFonts w:ascii="Arial" w:hAnsi="Arial" w:cs="Arial"/>
+          <w:sz w:val="22"/>
+          <w:szCs w:val="22"/>
+        </w:rPr>
+      </w:pPr>
+      <w:r>
+        <w:rPr>
+          <w:rFonts w:ascii="Arial" w:hAnsi="Arial" w:cs="Arial"/>
+          <w:sz w:val="22"/>
+          <w:szCs w:val="22"/>
+        </w:rPr>
+        <w:t>How does the shark movement reflect its energy?</w:t>
+      </w:r>
+    </w:p>
+    <w:p>
+      <w:pPr>
+        <w:pStyle w:val="ListParagraph"/>
+        <w:numPr>
+          <w:ilvl w:val="0"/>
+          <w:numId w:val="13"/>
+        </w:numPr>
+        <w:spacing w:line="276" w:lineRule="auto"/>
+        <w:jc w:val="both"/>
+        <w:rPr>
+          <w:rFonts w:ascii="Arial" w:hAnsi="Arial" w:cs="Arial"/>
+          <w:sz w:val="22"/>
+          <w:szCs w:val="22"/>
+        </w:rPr>
+      </w:pPr>
+      <w:r>
+        <w:rPr>
+          <w:rFonts w:ascii="Arial" w:hAnsi="Arial" w:cs="Arial"/>
+          <w:sz w:val="22"/>
+          <w:szCs w:val="22"/>
+        </w:rPr>
+        <w:t xml:space="preserve">Water </w:t>
+      </w:r>
+      <w:r>
+        <w:rPr>
+          <w:rFonts w:ascii="Arial" w:hAnsi="Arial" w:cs="Arial"/>
+          <w:sz w:val="22"/>
+          <w:szCs w:val="22"/>
+        </w:rPr>
+        <w:t>animals</w:t>
+      </w:r>
+      <w:r>
+        <w:rPr>
+          <w:rFonts w:ascii="Arial" w:hAnsi="Arial" w:cs="Arial"/>
+          <w:sz w:val="22"/>
+          <w:szCs w:val="22"/>
+        </w:rPr>
+        <w:t xml:space="preserve"> don’t have energy</w:t>
+      </w:r>
+      <w:r>
+        <w:rPr>
+          <w:rFonts w:ascii="Arial" w:hAnsi="Arial" w:cs="Arial"/>
+          <w:sz w:val="22"/>
+          <w:szCs w:val="22"/>
+        </w:rPr>
+        <w:t>;</w:t>
+      </w:r>
+    </w:p>
+    <w:p>
+      <w:pPr>
+        <w:pStyle w:val="ListParagraph"/>
+        <w:numPr>
+          <w:ilvl w:val="0"/>
+          <w:numId w:val="13"/>
+        </w:numPr>
+        <w:spacing w:line="276" w:lineRule="auto"/>
+        <w:jc w:val="both"/>
+        <w:rPr>
+          <w:rFonts w:ascii="Arial" w:hAnsi="Arial" w:cs="Arial"/>
+          <w:sz w:val="22"/>
+          <w:szCs w:val="22"/>
+        </w:rPr>
+      </w:pPr>
+      <w:r>
+        <w:rPr>
+          <w:rFonts w:ascii="Arial" w:hAnsi="Arial" w:cs="Arial"/>
+          <w:sz w:val="22"/>
+          <w:szCs w:val="22"/>
+        </w:rPr>
+        <w:t xml:space="preserve">Steady movements </w:t>
+      </w:r>
+      <w:r>
+        <w:rPr>
+          <w:rFonts w:ascii="Arial" w:hAnsi="Arial" w:cs="Arial"/>
+          <w:sz w:val="22"/>
+          <w:szCs w:val="22"/>
+        </w:rPr>
+        <w:t xml:space="preserve">slightly </w:t>
+      </w:r>
+      <w:r>
+        <w:rPr>
+          <w:rFonts w:ascii="Arial" w:hAnsi="Arial" w:cs="Arial"/>
+          <w:sz w:val="22"/>
+          <w:szCs w:val="22"/>
+        </w:rPr>
+        <w:t xml:space="preserve">affect the </w:t>
+      </w:r>
+      <w:r>
+        <w:rPr>
+          <w:rFonts w:ascii="Arial" w:hAnsi="Arial" w:cs="Arial"/>
+          <w:sz w:val="22"/>
+          <w:szCs w:val="22"/>
+        </w:rPr>
+        <w:t>energy, while bursts and more significant movements does affect the energy more significantly;</w:t>
+      </w:r>
+    </w:p>
+    <w:p>
+      <w:pPr>
+        <w:pStyle w:val="ListParagraph"/>
+        <w:numPr>
+          <w:ilvl w:val="0"/>
+          <w:numId w:val="13"/>
+        </w:numPr>
+        <w:spacing w:line="276" w:lineRule="auto"/>
+        <w:jc w:val="both"/>
+        <w:rPr>
+          <w:rFonts w:ascii="Arial" w:hAnsi="Arial" w:cs="Arial"/>
+          <w:sz w:val="22"/>
+          <w:szCs w:val="22"/>
+        </w:rPr>
+      </w:pPr>
+      <w:r>
+        <w:rPr>
+          <w:rFonts w:ascii="Arial" w:hAnsi="Arial" w:cs="Arial"/>
+          <w:sz w:val="22"/>
+          <w:szCs w:val="22"/>
+        </w:rPr>
+        <w:t>Steady movements drastically affect the energy, while bursts and more significant movements doesn’t make much impact;</w:t>
+      </w:r>
+    </w:p>
+    <w:p>
+      <w:pPr>
+        <w:pStyle w:val="ListParagraph"/>
+        <w:numPr>
+          <w:ilvl w:val="0"/>
+          <w:numId w:val="13"/>
+        </w:numPr>
+        <w:spacing w:line="276" w:lineRule="auto"/>
+        <w:jc w:val="both"/>
+        <w:rPr>
+          <w:rFonts w:ascii="Arial" w:hAnsi="Arial" w:cs="Arial"/>
+          <w:sz w:val="22"/>
+          <w:szCs w:val="22"/>
+        </w:rPr>
+      </w:pPr>
+      <w:r>
+        <w:rPr>
+          <w:rFonts w:ascii="Arial" w:hAnsi="Arial" w:cs="Arial"/>
+          <w:sz w:val="22"/>
+          <w:szCs w:val="22"/>
+        </w:rPr>
+        <w:t xml:space="preserve">I have no </w:t>
+      </w:r>
+      <w:r>
+        <w:rPr>
+          <w:rFonts w:ascii="Arial" w:hAnsi="Arial" w:cs="Arial"/>
+          <w:sz w:val="22"/>
+          <w:szCs w:val="22"/>
+        </w:rPr>
+        <w:t>opinion</w:t>
+      </w:r>
+      <w:r>
+        <w:rPr>
+          <w:rFonts w:ascii="Arial" w:hAnsi="Arial" w:cs="Arial"/>
+          <w:sz w:val="22"/>
+          <w:szCs w:val="22"/>
+        </w:rPr>
+        <w:t>.</w:t>
+      </w:r>
+    </w:p>
+    <w:p>
+      <w:pPr>
+        <w:spacing w:line="276" w:lineRule="auto"/>
+        <w:jc w:val="both"/>
+        <w:rPr>
+          <w:rFonts w:ascii="Arial" w:hAnsi="Arial" w:cs="Arial"/>
+          <w:sz w:val="22"/>
+          <w:szCs w:val="22"/>
+        </w:rPr>
+      </w:pPr>
+    </w:p>
+    <w:p>
+      <w:pPr>
+        <w:pStyle w:val="ListParagraph"/>
+        <w:numPr>
+          <w:ilvl w:val="0"/>
+          <w:numId w:val="5"/>
+        </w:numPr>
+      </w:pPr>
+      <w:r>
+        <w:t>Are there animals that prey on</w:t>
+      </w:r>
+      <w:r>
+        <w:t xml:space="preserve"> grat white</w:t>
       </w:r>
       <w:bookmarkStart w:id="0" w:name="_GoBack"/>
       <w:bookmarkEnd w:id="0"/>
-    </w:p>
-    <w:p>
-      <w:pPr>
-        <w:pStyle w:val="ListParagraph"/>
-        <w:numPr>
-          <w:ilvl w:val="0"/>
-          <w:numId w:val="10"/>
-        </w:numPr>
-        <w:spacing w:line="276" w:lineRule="auto"/>
-        <w:jc w:val="both"/>
-        <w:rPr>
-          <w:rFonts w:ascii="Arial" w:hAnsi="Arial" w:cs="Arial"/>
-          <w:lang w:val="en-US"/>
-        </w:rPr>
-      </w:pPr>
-      <w:r>
-        <w:rPr>
-          <w:rFonts w:ascii="Arial" w:hAnsi="Arial" w:cs="Arial"/>
-          <w:lang w:val="en-US"/>
-        </w:rPr>
-        <w:t>No, they prefer herbals and vegetables;</w:t>
-      </w:r>
-    </w:p>
-    <w:p>
-      <w:pPr>
-        <w:pStyle w:val="ListParagraph"/>
-        <w:numPr>
-          <w:ilvl w:val="0"/>
-          <w:numId w:val="10"/>
-        </w:numPr>
-        <w:spacing w:line="276" w:lineRule="auto"/>
-        <w:jc w:val="both"/>
-        <w:rPr>
-          <w:rFonts w:ascii="Arial" w:hAnsi="Arial" w:cs="Arial"/>
-          <w:lang w:val="en-US"/>
-        </w:rPr>
-      </w:pPr>
-      <w:r>
-        <w:rPr>
-          <w:rFonts w:ascii="Arial" w:hAnsi="Arial" w:cs="Arial"/>
-          <w:lang w:val="en-US"/>
-        </w:rPr>
-        <w:t>There are no sharks in the game;</w:t>
-      </w:r>
-    </w:p>
-    <w:p>
-      <w:pPr>
-        <w:pStyle w:val="ListParagraph"/>
-        <w:numPr>
-          <w:ilvl w:val="0"/>
-          <w:numId w:val="10"/>
-        </w:numPr>
-        <w:spacing w:line="276" w:lineRule="auto"/>
-        <w:jc w:val="both"/>
-        <w:rPr>
-          <w:rFonts w:ascii="Arial" w:hAnsi="Arial" w:cs="Arial"/>
-          <w:lang w:val="en-US"/>
-        </w:rPr>
-      </w:pPr>
-      <w:r>
-        <w:rPr>
-          <w:rFonts w:ascii="Arial" w:hAnsi="Arial" w:cs="Arial"/>
-          <w:lang w:val="en-US"/>
-        </w:rPr>
-        <w:t>Yes, they are;</w:t>
-      </w:r>
-    </w:p>
-    <w:p>
-      <w:pPr>
-        <w:pStyle w:val="ListParagraph"/>
-        <w:numPr>
-          <w:ilvl w:val="0"/>
-          <w:numId w:val="10"/>
-        </w:numPr>
-        <w:spacing w:line="360" w:lineRule="auto"/>
-        <w:jc w:val="both"/>
-        <w:rPr>
-          <w:rFonts w:ascii="Arial" w:hAnsi="Arial" w:cs="Arial"/>
-          <w:lang w:val="en-US"/>
-        </w:rPr>
-      </w:pPr>
-      <w:r>
-        <w:rPr>
-          <w:rFonts w:ascii="Arial" w:hAnsi="Arial" w:cs="Arial"/>
-          <w:lang w:val="en-US"/>
-        </w:rPr>
-        <w:t>I have no observations.</w:t>
-      </w:r>
-    </w:p>
-    <w:p>
-      <w:pPr>
-        <w:pStyle w:val="ListParagraph"/>
-        <w:numPr>
-          <w:ilvl w:val="0"/>
-          <w:numId w:val="5"/>
-        </w:numPr>
-        <w:spacing w:line="276" w:lineRule="auto"/>
-        <w:jc w:val="both"/>
-        <w:rPr>
-          <w:rFonts w:ascii="Arial" w:hAnsi="Arial" w:cs="Arial"/>
-          <w:lang w:val="en-US"/>
-        </w:rPr>
-      </w:pPr>
-      <w:r>
-        <w:rPr>
-          <w:rFonts w:ascii="Arial" w:hAnsi="Arial" w:cs="Arial"/>
-          <w:lang w:val="en-US"/>
-        </w:rPr>
-        <w:t>Are the sharks cannibals?</w:t>
-      </w:r>
-    </w:p>
-    <w:p>
-      <w:pPr>
-        <w:pStyle w:val="ListParagraph"/>
-        <w:numPr>
-          <w:ilvl w:val="0"/>
-          <w:numId w:val="11"/>
-        </w:numPr>
-        <w:spacing w:line="276" w:lineRule="auto"/>
-        <w:jc w:val="both"/>
-        <w:rPr>
-          <w:rFonts w:ascii="Arial" w:hAnsi="Arial" w:cs="Arial"/>
-          <w:lang w:val="en-US"/>
-        </w:rPr>
-      </w:pPr>
-      <w:r>
-        <w:rPr>
-          <w:rFonts w:ascii="Arial" w:hAnsi="Arial" w:cs="Arial"/>
-          <w:lang w:val="en-US"/>
-        </w:rPr>
-        <w:t>Yes, they are;</w:t>
-      </w:r>
-    </w:p>
-    <w:p>
-      <w:pPr>
-        <w:pStyle w:val="ListParagraph"/>
-        <w:numPr>
-          <w:ilvl w:val="0"/>
-          <w:numId w:val="11"/>
-        </w:numPr>
-        <w:spacing w:line="276" w:lineRule="auto"/>
-        <w:jc w:val="both"/>
-        <w:rPr>
-          <w:rFonts w:ascii="Arial" w:hAnsi="Arial" w:cs="Arial"/>
-          <w:lang w:val="en-US"/>
-        </w:rPr>
-      </w:pPr>
-      <w:r>
-        <w:rPr>
-          <w:rFonts w:ascii="Arial" w:hAnsi="Arial" w:cs="Arial"/>
-          <w:lang w:val="en-US"/>
-        </w:rPr>
-        <w:t>No, they are not;</w:t>
-      </w:r>
-    </w:p>
-    <w:p>
-      <w:pPr>
-        <w:pStyle w:val="ListParagraph"/>
-        <w:numPr>
-          <w:ilvl w:val="0"/>
-          <w:numId w:val="11"/>
-        </w:numPr>
-        <w:spacing w:line="276" w:lineRule="auto"/>
-        <w:jc w:val="both"/>
-        <w:rPr>
-          <w:rFonts w:ascii="Arial" w:hAnsi="Arial" w:cs="Arial"/>
-          <w:lang w:val="en-US"/>
-        </w:rPr>
-      </w:pPr>
-      <w:r>
-        <w:rPr>
-          <w:rFonts w:ascii="Arial" w:hAnsi="Arial" w:cs="Arial"/>
-          <w:lang w:val="en-US"/>
-        </w:rPr>
-        <w:t>There are no sharks in the game;</w:t>
-      </w:r>
-    </w:p>
-    <w:p>
-      <w:pPr>
-        <w:pStyle w:val="ListParagraph"/>
-        <w:numPr>
-          <w:ilvl w:val="0"/>
-          <w:numId w:val="11"/>
-        </w:numPr>
-        <w:spacing w:line="360" w:lineRule="auto"/>
-        <w:jc w:val="both"/>
-        <w:rPr>
-          <w:rFonts w:ascii="Arial" w:hAnsi="Arial" w:cs="Arial"/>
-          <w:lang w:val="en-US"/>
-        </w:rPr>
-      </w:pPr>
-      <w:r>
-        <w:rPr>
-          <w:rFonts w:ascii="Arial" w:hAnsi="Arial" w:cs="Arial"/>
-          <w:lang w:val="en-US"/>
-        </w:rPr>
-        <w:t>I have no observations.</w:t>
-      </w:r>
-    </w:p>
-    <w:p>
-      <w:pPr>
-        <w:pStyle w:val="ListParagraph"/>
-        <w:numPr>
-          <w:ilvl w:val="0"/>
-          <w:numId w:val="5"/>
-        </w:numPr>
-        <w:spacing w:line="276" w:lineRule="auto"/>
-        <w:jc w:val="both"/>
-        <w:rPr>
-          <w:rFonts w:ascii="Arial" w:hAnsi="Arial" w:cs="Arial"/>
-          <w:lang w:val="en-US"/>
-        </w:rPr>
-      </w:pPr>
-      <w:r>
-        <w:rPr>
-          <w:rFonts w:ascii="Arial" w:hAnsi="Arial" w:cs="Arial"/>
-          <w:lang w:val="en-US"/>
-        </w:rPr>
-        <w:t>Are the sharks eating turtles?</w:t>
-      </w:r>
-    </w:p>
-    <w:p>
-      <w:pPr>
-        <w:pStyle w:val="ListParagraph"/>
-        <w:numPr>
-          <w:ilvl w:val="0"/>
-          <w:numId w:val="12"/>
-        </w:numPr>
-        <w:spacing w:line="276" w:lineRule="auto"/>
-        <w:jc w:val="both"/>
-        <w:rPr>
-          <w:rFonts w:ascii="Arial" w:hAnsi="Arial" w:cs="Arial"/>
-          <w:lang w:val="en-US"/>
-        </w:rPr>
-      </w:pPr>
-      <w:r>
-        <w:rPr>
-          <w:rFonts w:ascii="Arial" w:hAnsi="Arial" w:cs="Arial"/>
-          <w:lang w:val="en-US"/>
-        </w:rPr>
-        <w:t>Yes, they are;</w:t>
-      </w:r>
-    </w:p>
-    <w:p>
-      <w:pPr>
-        <w:pStyle w:val="ListParagraph"/>
-        <w:numPr>
-          <w:ilvl w:val="0"/>
-          <w:numId w:val="12"/>
-        </w:numPr>
-        <w:spacing w:line="276" w:lineRule="auto"/>
-        <w:jc w:val="both"/>
-        <w:rPr>
-          <w:rFonts w:ascii="Arial" w:hAnsi="Arial" w:cs="Arial"/>
-          <w:lang w:val="en-US"/>
-        </w:rPr>
-      </w:pPr>
-      <w:r>
-        <w:rPr>
-          <w:rFonts w:ascii="Arial" w:hAnsi="Arial" w:cs="Arial"/>
-          <w:lang w:val="en-US"/>
-        </w:rPr>
-        <w:t>No, they are not;</w:t>
-      </w:r>
-    </w:p>
-    <w:p>
-      <w:pPr>
-        <w:pStyle w:val="ListParagraph"/>
-        <w:numPr>
-          <w:ilvl w:val="0"/>
-          <w:numId w:val="12"/>
-        </w:numPr>
-        <w:spacing w:line="276" w:lineRule="auto"/>
-        <w:jc w:val="both"/>
-        <w:rPr>
-          <w:rFonts w:ascii="Arial" w:hAnsi="Arial" w:cs="Arial"/>
-          <w:lang w:val="en-US"/>
-        </w:rPr>
-      </w:pPr>
-      <w:r>
-        <w:rPr>
-          <w:rFonts w:ascii="Arial" w:hAnsi="Arial" w:cs="Arial"/>
-          <w:lang w:val="en-US"/>
-        </w:rPr>
-        <w:t>T</w:t>
-      </w:r>
-      <w:r>
-        <w:rPr>
-          <w:rFonts w:ascii="Arial" w:hAnsi="Arial" w:cs="Arial"/>
-          <w:lang w:val="en-US"/>
-        </w:rPr>
-        <w:t>here are no turtles in the game;</w:t>
-      </w:r>
-    </w:p>
-    <w:p>
-      <w:pPr>
-        <w:pStyle w:val="ListParagraph"/>
-        <w:numPr>
-          <w:ilvl w:val="0"/>
-          <w:numId w:val="12"/>
-        </w:numPr>
-        <w:spacing w:line="360" w:lineRule="auto"/>
-        <w:jc w:val="both"/>
-        <w:rPr>
-          <w:rFonts w:ascii="Arial" w:hAnsi="Arial" w:cs="Arial"/>
-          <w:lang w:val="en-US"/>
-        </w:rPr>
-      </w:pPr>
-      <w:r>
-        <w:rPr>
-          <w:rFonts w:ascii="Arial" w:hAnsi="Arial" w:cs="Arial"/>
-          <w:lang w:val="en-US"/>
-        </w:rPr>
-        <w:t>I have no observations.</w:t>
-      </w:r>
-    </w:p>
-    <w:p>
-      <w:pPr>
-        <w:pStyle w:val="ListParagraph"/>
-        <w:numPr>
-          <w:ilvl w:val="0"/>
-          <w:numId w:val="5"/>
-        </w:numPr>
-        <w:spacing w:line="276" w:lineRule="auto"/>
-        <w:jc w:val="both"/>
-        <w:rPr>
-          <w:rFonts w:ascii="Arial" w:hAnsi="Arial" w:cs="Arial"/>
-          <w:lang w:val="en-US"/>
-        </w:rPr>
-      </w:pPr>
-      <w:r>
-        <w:rPr>
-          <w:rFonts w:ascii="Arial" w:hAnsi="Arial" w:cs="Arial"/>
-          <w:lang w:val="en-US"/>
-        </w:rPr>
-        <w:t>How does the shark movement reflect its energy?</w:t>
-      </w:r>
-    </w:p>
-    <w:p>
-      <w:pPr>
-        <w:pStyle w:val="ListParagraph"/>
-        <w:numPr>
-          <w:ilvl w:val="0"/>
-          <w:numId w:val="13"/>
-        </w:numPr>
-        <w:spacing w:line="276" w:lineRule="auto"/>
-        <w:jc w:val="both"/>
-        <w:rPr>
-          <w:rFonts w:ascii="Arial" w:hAnsi="Arial" w:cs="Arial"/>
-          <w:lang w:val="en-US"/>
-        </w:rPr>
-      </w:pPr>
-      <w:r>
-        <w:rPr>
-          <w:rFonts w:ascii="Arial" w:hAnsi="Arial" w:cs="Arial"/>
-          <w:lang w:val="en-US"/>
-        </w:rPr>
-        <w:t>Water mammals don’t have energy</w:t>
-      </w:r>
-      <w:r>
-        <w:rPr>
-          <w:rFonts w:ascii="Arial" w:hAnsi="Arial" w:cs="Arial"/>
-          <w:lang w:val="en-US"/>
-        </w:rPr>
-        <w:t>;</w:t>
-      </w:r>
-    </w:p>
-    <w:p>
-      <w:pPr>
-        <w:pStyle w:val="ListParagraph"/>
-        <w:numPr>
-          <w:ilvl w:val="0"/>
-          <w:numId w:val="13"/>
-        </w:numPr>
-        <w:spacing w:line="276" w:lineRule="auto"/>
-        <w:jc w:val="both"/>
-        <w:rPr>
-          <w:rFonts w:ascii="Arial" w:hAnsi="Arial" w:cs="Arial"/>
-          <w:lang w:val="en-US"/>
-        </w:rPr>
-      </w:pPr>
-      <w:r>
-        <w:rPr>
-          <w:rFonts w:ascii="Arial" w:hAnsi="Arial" w:cs="Arial"/>
-          <w:lang w:val="en-US"/>
-        </w:rPr>
-        <w:t xml:space="preserve">Steady movements </w:t>
-      </w:r>
-      <w:r>
-        <w:rPr>
-          <w:rFonts w:ascii="Arial" w:hAnsi="Arial" w:cs="Arial"/>
-          <w:lang w:val="en-US"/>
-        </w:rPr>
-        <w:t xml:space="preserve">slightly </w:t>
-      </w:r>
-      <w:r>
-        <w:rPr>
-          <w:rFonts w:ascii="Arial" w:hAnsi="Arial" w:cs="Arial"/>
-          <w:lang w:val="en-US"/>
-        </w:rPr>
-        <w:t xml:space="preserve">affect the </w:t>
-      </w:r>
-      <w:r>
-        <w:rPr>
-          <w:rFonts w:ascii="Arial" w:hAnsi="Arial" w:cs="Arial"/>
-          <w:lang w:val="en-US"/>
-        </w:rPr>
-        <w:t>energy, while bursts and more significant movements does affect the energy more significantly;</w:t>
-      </w:r>
-    </w:p>
-    <w:p>
-      <w:pPr>
-        <w:pStyle w:val="ListParagraph"/>
-        <w:numPr>
-          <w:ilvl w:val="0"/>
-          <w:numId w:val="13"/>
-        </w:numPr>
-        <w:spacing w:line="276" w:lineRule="auto"/>
-        <w:jc w:val="both"/>
-        <w:rPr>
-          <w:rFonts w:ascii="Arial" w:hAnsi="Arial" w:cs="Arial"/>
-          <w:lang w:val="en-US"/>
-        </w:rPr>
-      </w:pPr>
-      <w:r>
-        <w:rPr>
-          <w:rFonts w:ascii="Arial" w:hAnsi="Arial" w:cs="Arial"/>
-          <w:lang w:val="en-US"/>
-        </w:rPr>
-        <w:t>Steady movements drastically affect the energy, while bursts and more significant movements doesn’t make much impact;</w:t>
-      </w:r>
-    </w:p>
-    <w:p>
-      <w:pPr>
-        <w:pStyle w:val="ListParagraph"/>
-        <w:numPr>
-          <w:ilvl w:val="0"/>
-          <w:numId w:val="13"/>
-        </w:numPr>
-        <w:spacing w:line="276" w:lineRule="auto"/>
-        <w:jc w:val="both"/>
-        <w:rPr>
-          <w:rFonts w:ascii="Arial" w:hAnsi="Arial" w:cs="Arial"/>
-          <w:lang w:val="en-US"/>
-        </w:rPr>
-      </w:pPr>
-      <w:r>
-        <w:rPr>
-          <w:rFonts w:ascii="Arial" w:hAnsi="Arial" w:cs="Arial"/>
-          <w:lang w:val="en-US"/>
-        </w:rPr>
-        <w:t>I have no observations.</w:t>
+      <w:r>
+        <w:t xml:space="preserve"> sharks?</w:t>
+      </w:r>
+    </w:p>
+    <w:p>
+      <w:pPr>
+        <w:pStyle w:val="ListParagraph"/>
+        <w:numPr>
+          <w:ilvl w:val="0"/>
+          <w:numId w:val="18"/>
+        </w:numPr>
+        <w:spacing w:line="276" w:lineRule="auto"/>
+      </w:pPr>
+      <w:r>
+        <w:t>Turtles;</w:t>
+      </w:r>
+    </w:p>
+    <w:p>
+      <w:pPr>
+        <w:pStyle w:val="ListParagraph"/>
+        <w:numPr>
+          <w:ilvl w:val="0"/>
+          <w:numId w:val="18"/>
+        </w:numPr>
+        <w:spacing w:line="276" w:lineRule="auto"/>
+        <w:rPr>
+          <w:highlight w:val="yellow"/>
+        </w:rPr>
+      </w:pPr>
+      <w:r>
+        <w:rPr>
+          <w:highlight w:val="yellow"/>
+        </w:rPr>
+        <w:t>Sea star;</w:t>
+      </w:r>
+    </w:p>
+    <w:p>
+      <w:pPr>
+        <w:pStyle w:val="ListParagraph"/>
+        <w:numPr>
+          <w:ilvl w:val="0"/>
+          <w:numId w:val="18"/>
+        </w:numPr>
+        <w:spacing w:line="276" w:lineRule="auto"/>
+      </w:pPr>
+      <w:r>
+        <w:t>Lion fish;</w:t>
+      </w:r>
+    </w:p>
+    <w:p>
+      <w:pPr>
+        <w:pStyle w:val="ListParagraph"/>
+        <w:numPr>
+          <w:ilvl w:val="0"/>
+          <w:numId w:val="18"/>
+        </w:numPr>
+        <w:spacing w:line="276" w:lineRule="auto"/>
+      </w:pPr>
+      <w:r>
+        <w:t>Orca;</w:t>
+      </w:r>
+    </w:p>
+    <w:p>
+      <w:pPr>
+        <w:pStyle w:val="ListParagraph"/>
+        <w:numPr>
+          <w:ilvl w:val="0"/>
+          <w:numId w:val="18"/>
+        </w:numPr>
+        <w:spacing w:line="276" w:lineRule="auto"/>
+      </w:pPr>
+      <w:r>
+        <w:t>No, there aren’</w:t>
+      </w:r>
+      <w:r>
+        <w:t>t;</w:t>
+      </w:r>
+    </w:p>
+    <w:p>
+      <w:pPr>
+        <w:pStyle w:val="ListParagraph"/>
+        <w:numPr>
+          <w:ilvl w:val="0"/>
+          <w:numId w:val="18"/>
+        </w:numPr>
+        <w:spacing w:line="276" w:lineRule="auto"/>
+      </w:pPr>
+      <w:r>
+        <w:t>I have no opinion.</w:t>
+      </w:r>
+    </w:p>
+    <w:p>
+      <w:pPr>
+        <w:spacing w:line="276" w:lineRule="auto"/>
+        <w:jc w:val="both"/>
+        <w:rPr>
+          <w:rFonts w:ascii="Arial" w:hAnsi="Arial" w:cs="Arial"/>
+          <w:sz w:val="22"/>
+          <w:szCs w:val="22"/>
+        </w:rPr>
+      </w:pPr>
+    </w:p>
+    <w:p>
+      <w:pPr>
+        <w:spacing w:line="276" w:lineRule="auto"/>
+        <w:jc w:val="both"/>
+        <w:rPr>
+          <w:rFonts w:ascii="Arial" w:hAnsi="Arial" w:cs="Arial"/>
+          <w:sz w:val="22"/>
+          <w:szCs w:val="22"/>
+        </w:rPr>
+      </w:pPr>
+    </w:p>
+    <w:p>
+      <w:pPr>
+        <w:spacing w:line="276" w:lineRule="auto"/>
+        <w:jc w:val="both"/>
+        <w:rPr>
+          <w:rFonts w:ascii="Arial" w:hAnsi="Arial" w:cs="Arial"/>
+          <w:sz w:val="22"/>
+          <w:szCs w:val="22"/>
+        </w:rPr>
+      </w:pPr>
+    </w:p>
+    <w:p>
+      <w:pPr>
+        <w:spacing w:line="276" w:lineRule="auto"/>
+        <w:jc w:val="both"/>
+        <w:rPr>
+          <w:rFonts w:ascii="Arial" w:hAnsi="Arial" w:cs="Arial"/>
+          <w:color w:val="FF0000"/>
+          <w:sz w:val="22"/>
+          <w:szCs w:val="22"/>
+        </w:rPr>
+      </w:pPr>
+      <w:r>
+        <w:rPr>
+          <w:rFonts w:ascii="Arial" w:hAnsi="Arial" w:cs="Arial"/>
+          <w:color w:val="FF0000"/>
+          <w:sz w:val="22"/>
+          <w:szCs w:val="22"/>
+        </w:rPr>
+        <w:t>Pie charts</w:t>
       </w:r>
     </w:p>
     <w:sectPr>
@@ -2043,6 +2785,184 @@
     </w:lvl>
   </w:abstractNum>
   <w:abstractNum w:abstractNumId="4" w15:restartNumberingAfterBreak="0">
+    <w:nsid w:val="32911A0F"/>
+    <w:multiLevelType w:val="hybridMultilevel"/>
+    <w:tmpl w:val="7FF2E1D4"/>
+    <w:lvl w:ilvl="0" w:tplc="08090017">
+      <w:start w:val="1"/>
+      <w:numFmt w:val="lowerLetter"/>
+      <w:lvlText w:val="%1)"/>
+      <w:lvlJc w:val="left"/>
+      <w:pPr>
+        <w:ind w:left="1080" w:hanging="360"/>
+      </w:pPr>
+      <w:rPr>
+        <w:rFonts w:hint="default"/>
+      </w:rPr>
+    </w:lvl>
+    <w:lvl w:ilvl="1" w:tplc="08090019" w:tentative="1">
+      <w:start w:val="1"/>
+      <w:numFmt w:val="lowerLetter"/>
+      <w:lvlText w:val="%2."/>
+      <w:lvlJc w:val="left"/>
+      <w:pPr>
+        <w:ind w:left="1800" w:hanging="360"/>
+      </w:pPr>
+    </w:lvl>
+    <w:lvl w:ilvl="2" w:tplc="0809001B" w:tentative="1">
+      <w:start w:val="1"/>
+      <w:numFmt w:val="lowerRoman"/>
+      <w:lvlText w:val="%3."/>
+      <w:lvlJc w:val="right"/>
+      <w:pPr>
+        <w:ind w:left="2520" w:hanging="180"/>
+      </w:pPr>
+    </w:lvl>
+    <w:lvl w:ilvl="3" w:tplc="0809000F" w:tentative="1">
+      <w:start w:val="1"/>
+      <w:numFmt w:val="decimal"/>
+      <w:lvlText w:val="%4."/>
+      <w:lvlJc w:val="left"/>
+      <w:pPr>
+        <w:ind w:left="3240" w:hanging="360"/>
+      </w:pPr>
+    </w:lvl>
+    <w:lvl w:ilvl="4" w:tplc="08090019" w:tentative="1">
+      <w:start w:val="1"/>
+      <w:numFmt w:val="lowerLetter"/>
+      <w:lvlText w:val="%5."/>
+      <w:lvlJc w:val="left"/>
+      <w:pPr>
+        <w:ind w:left="3960" w:hanging="360"/>
+      </w:pPr>
+    </w:lvl>
+    <w:lvl w:ilvl="5" w:tplc="0809001B" w:tentative="1">
+      <w:start w:val="1"/>
+      <w:numFmt w:val="lowerRoman"/>
+      <w:lvlText w:val="%6."/>
+      <w:lvlJc w:val="right"/>
+      <w:pPr>
+        <w:ind w:left="4680" w:hanging="180"/>
+      </w:pPr>
+    </w:lvl>
+    <w:lvl w:ilvl="6" w:tplc="0809000F" w:tentative="1">
+      <w:start w:val="1"/>
+      <w:numFmt w:val="decimal"/>
+      <w:lvlText w:val="%7."/>
+      <w:lvlJc w:val="left"/>
+      <w:pPr>
+        <w:ind w:left="5400" w:hanging="360"/>
+      </w:pPr>
+    </w:lvl>
+    <w:lvl w:ilvl="7" w:tplc="08090019" w:tentative="1">
+      <w:start w:val="1"/>
+      <w:numFmt w:val="lowerLetter"/>
+      <w:lvlText w:val="%8."/>
+      <w:lvlJc w:val="left"/>
+      <w:pPr>
+        <w:ind w:left="6120" w:hanging="360"/>
+      </w:pPr>
+    </w:lvl>
+    <w:lvl w:ilvl="8" w:tplc="0809001B" w:tentative="1">
+      <w:start w:val="1"/>
+      <w:numFmt w:val="lowerRoman"/>
+      <w:lvlText w:val="%9."/>
+      <w:lvlJc w:val="right"/>
+      <w:pPr>
+        <w:ind w:left="6840" w:hanging="180"/>
+      </w:pPr>
+    </w:lvl>
+  </w:abstractNum>
+  <w:abstractNum w:abstractNumId="5" w15:restartNumberingAfterBreak="0">
+    <w:nsid w:val="3AD83122"/>
+    <w:multiLevelType w:val="hybridMultilevel"/>
+    <w:tmpl w:val="3402AE8E"/>
+    <w:lvl w:ilvl="0" w:tplc="08090017">
+      <w:start w:val="1"/>
+      <w:numFmt w:val="lowerLetter"/>
+      <w:lvlText w:val="%1)"/>
+      <w:lvlJc w:val="left"/>
+      <w:pPr>
+        <w:ind w:left="1080" w:hanging="360"/>
+      </w:pPr>
+      <w:rPr>
+        <w:rFonts w:hint="default"/>
+      </w:rPr>
+    </w:lvl>
+    <w:lvl w:ilvl="1" w:tplc="08090019" w:tentative="1">
+      <w:start w:val="1"/>
+      <w:numFmt w:val="lowerLetter"/>
+      <w:lvlText w:val="%2."/>
+      <w:lvlJc w:val="left"/>
+      <w:pPr>
+        <w:ind w:left="1800" w:hanging="360"/>
+      </w:pPr>
+    </w:lvl>
+    <w:lvl w:ilvl="2" w:tplc="0809001B" w:tentative="1">
+      <w:start w:val="1"/>
+      <w:numFmt w:val="lowerRoman"/>
+      <w:lvlText w:val="%3."/>
+      <w:lvlJc w:val="right"/>
+      <w:pPr>
+        <w:ind w:left="2520" w:hanging="180"/>
+      </w:pPr>
+    </w:lvl>
+    <w:lvl w:ilvl="3" w:tplc="0809000F" w:tentative="1">
+      <w:start w:val="1"/>
+      <w:numFmt w:val="decimal"/>
+      <w:lvlText w:val="%4."/>
+      <w:lvlJc w:val="left"/>
+      <w:pPr>
+        <w:ind w:left="3240" w:hanging="360"/>
+      </w:pPr>
+    </w:lvl>
+    <w:lvl w:ilvl="4" w:tplc="08090019" w:tentative="1">
+      <w:start w:val="1"/>
+      <w:numFmt w:val="lowerLetter"/>
+      <w:lvlText w:val="%5."/>
+      <w:lvlJc w:val="left"/>
+      <w:pPr>
+        <w:ind w:left="3960" w:hanging="360"/>
+      </w:pPr>
+    </w:lvl>
+    <w:lvl w:ilvl="5" w:tplc="0809001B" w:tentative="1">
+      <w:start w:val="1"/>
+      <w:numFmt w:val="lowerRoman"/>
+      <w:lvlText w:val="%6."/>
+      <w:lvlJc w:val="right"/>
+      <w:pPr>
+        <w:ind w:left="4680" w:hanging="180"/>
+      </w:pPr>
+    </w:lvl>
+    <w:lvl w:ilvl="6" w:tplc="0809000F" w:tentative="1">
+      <w:start w:val="1"/>
+      <w:numFmt w:val="decimal"/>
+      <w:lvlText w:val="%7."/>
+      <w:lvlJc w:val="left"/>
+      <w:pPr>
+        <w:ind w:left="5400" w:hanging="360"/>
+      </w:pPr>
+    </w:lvl>
+    <w:lvl w:ilvl="7" w:tplc="08090019" w:tentative="1">
+      <w:start w:val="1"/>
+      <w:numFmt w:val="lowerLetter"/>
+      <w:lvlText w:val="%8."/>
+      <w:lvlJc w:val="left"/>
+      <w:pPr>
+        <w:ind w:left="6120" w:hanging="360"/>
+      </w:pPr>
+    </w:lvl>
+    <w:lvl w:ilvl="8" w:tplc="0809001B" w:tentative="1">
+      <w:start w:val="1"/>
+      <w:numFmt w:val="lowerRoman"/>
+      <w:lvlText w:val="%9."/>
+      <w:lvlJc w:val="right"/>
+      <w:pPr>
+        <w:ind w:left="6840" w:hanging="180"/>
+      </w:pPr>
+    </w:lvl>
+  </w:abstractNum>
+  <w:abstractNum w:abstractNumId="6" w15:restartNumberingAfterBreak="0">
     <w:nsid w:val="3C216E91"/>
     <w:multiLevelType w:val="hybridMultilevel"/>
     <w:tmpl w:val="1666C3E0"/>
@@ -2155,7 +3075,7 @@
       </w:rPr>
     </w:lvl>
   </w:abstractNum>
-  <w:abstractNum w:abstractNumId="5" w15:restartNumberingAfterBreak="0">
+  <w:abstractNum w:abstractNumId="7" w15:restartNumberingAfterBreak="0">
     <w:nsid w:val="3DEB1202"/>
     <w:multiLevelType w:val="hybridMultilevel"/>
     <w:tmpl w:val="15E203E4"/>
@@ -2268,7 +3188,7 @@
       </w:rPr>
     </w:lvl>
   </w:abstractNum>
-  <w:abstractNum w:abstractNumId="6" w15:restartNumberingAfterBreak="0">
+  <w:abstractNum w:abstractNumId="8" w15:restartNumberingAfterBreak="0">
     <w:nsid w:val="4B8E45C6"/>
     <w:multiLevelType w:val="hybridMultilevel"/>
     <w:tmpl w:val="0630C4C0"/>
@@ -2381,7 +3301,96 @@
       </w:rPr>
     </w:lvl>
   </w:abstractNum>
-  <w:abstractNum w:abstractNumId="7" w15:restartNumberingAfterBreak="0">
+  <w:abstractNum w:abstractNumId="9" w15:restartNumberingAfterBreak="0">
+    <w:nsid w:val="4E485CCF"/>
+    <w:multiLevelType w:val="hybridMultilevel"/>
+    <w:tmpl w:val="424010DC"/>
+    <w:lvl w:ilvl="0" w:tplc="08090017">
+      <w:start w:val="1"/>
+      <w:numFmt w:val="lowerLetter"/>
+      <w:lvlText w:val="%1)"/>
+      <w:lvlJc w:val="left"/>
+      <w:pPr>
+        <w:ind w:left="720" w:hanging="360"/>
+      </w:pPr>
+      <w:rPr>
+        <w:rFonts w:hint="default"/>
+      </w:rPr>
+    </w:lvl>
+    <w:lvl w:ilvl="1" w:tplc="08090019" w:tentative="1">
+      <w:start w:val="1"/>
+      <w:numFmt w:val="lowerLetter"/>
+      <w:lvlText w:val="%2."/>
+      <w:lvlJc w:val="left"/>
+      <w:pPr>
+        <w:ind w:left="1440" w:hanging="360"/>
+      </w:pPr>
+    </w:lvl>
+    <w:lvl w:ilvl="2" w:tplc="0809001B" w:tentative="1">
+      <w:start w:val="1"/>
+      <w:numFmt w:val="lowerRoman"/>
+      <w:lvlText w:val="%3."/>
+      <w:lvlJc w:val="right"/>
+      <w:pPr>
+        <w:ind w:left="2160" w:hanging="180"/>
+      </w:pPr>
+    </w:lvl>
+    <w:lvl w:ilvl="3" w:tplc="0809000F" w:tentative="1">
+      <w:start w:val="1"/>
+      <w:numFmt w:val="decimal"/>
+      <w:lvlText w:val="%4."/>
+      <w:lvlJc w:val="left"/>
+      <w:pPr>
+        <w:ind w:left="2880" w:hanging="360"/>
+      </w:pPr>
+    </w:lvl>
+    <w:lvl w:ilvl="4" w:tplc="08090019" w:tentative="1">
+      <w:start w:val="1"/>
+      <w:numFmt w:val="lowerLetter"/>
+      <w:lvlText w:val="%5."/>
+      <w:lvlJc w:val="left"/>
+      <w:pPr>
+        <w:ind w:left="3600" w:hanging="360"/>
+      </w:pPr>
+    </w:lvl>
+    <w:lvl w:ilvl="5" w:tplc="0809001B" w:tentative="1">
+      <w:start w:val="1"/>
+      <w:numFmt w:val="lowerRoman"/>
+      <w:lvlText w:val="%6."/>
+      <w:lvlJc w:val="right"/>
+      <w:pPr>
+        <w:ind w:left="4320" w:hanging="180"/>
+      </w:pPr>
+    </w:lvl>
+    <w:lvl w:ilvl="6" w:tplc="0809000F" w:tentative="1">
+      <w:start w:val="1"/>
+      <w:numFmt w:val="decimal"/>
+      <w:lvlText w:val="%7."/>
+      <w:lvlJc w:val="left"/>
+      <w:pPr>
+        <w:ind w:left="5040" w:hanging="360"/>
+      </w:pPr>
+    </w:lvl>
+    <w:lvl w:ilvl="7" w:tplc="08090019" w:tentative="1">
+      <w:start w:val="1"/>
+      <w:numFmt w:val="lowerLetter"/>
+      <w:lvlText w:val="%8."/>
+      <w:lvlJc w:val="left"/>
+      <w:pPr>
+        <w:ind w:left="5760" w:hanging="360"/>
+      </w:pPr>
+    </w:lvl>
+    <w:lvl w:ilvl="8" w:tplc="0809001B" w:tentative="1">
+      <w:start w:val="1"/>
+      <w:numFmt w:val="lowerRoman"/>
+      <w:lvlText w:val="%9."/>
+      <w:lvlJc w:val="right"/>
+      <w:pPr>
+        <w:ind w:left="6480" w:hanging="180"/>
+      </w:pPr>
+    </w:lvl>
+  </w:abstractNum>
+  <w:abstractNum w:abstractNumId="10" w15:restartNumberingAfterBreak="0">
     <w:nsid w:val="4FED0D8A"/>
     <w:multiLevelType w:val="hybridMultilevel"/>
     <w:tmpl w:val="26B201EA"/>
@@ -2494,7 +3503,7 @@
       </w:rPr>
     </w:lvl>
   </w:abstractNum>
-  <w:abstractNum w:abstractNumId="8" w15:restartNumberingAfterBreak="0">
+  <w:abstractNum w:abstractNumId="11" w15:restartNumberingAfterBreak="0">
     <w:nsid w:val="55A734C1"/>
     <w:multiLevelType w:val="hybridMultilevel"/>
     <w:tmpl w:val="3A4CE28E"/>
@@ -2607,10 +3616,10 @@
       </w:rPr>
     </w:lvl>
   </w:abstractNum>
-  <w:abstractNum w:abstractNumId="9" w15:restartNumberingAfterBreak="0">
+  <w:abstractNum w:abstractNumId="12" w15:restartNumberingAfterBreak="0">
     <w:nsid w:val="5B1B598E"/>
     <w:multiLevelType w:val="hybridMultilevel"/>
-    <w:tmpl w:val="1EB676CC"/>
+    <w:tmpl w:val="B3461AA6"/>
     <w:lvl w:ilvl="0" w:tplc="0809000F">
       <w:start w:val="1"/>
       <w:numFmt w:val="decimal"/>
@@ -2696,7 +3705,7 @@
       </w:pPr>
     </w:lvl>
   </w:abstractNum>
-  <w:abstractNum w:abstractNumId="10" w15:restartNumberingAfterBreak="0">
+  <w:abstractNum w:abstractNumId="13" w15:restartNumberingAfterBreak="0">
     <w:nsid w:val="6A8F4841"/>
     <w:multiLevelType w:val="hybridMultilevel"/>
     <w:tmpl w:val="66148166"/>
@@ -2809,7 +3818,7 @@
       </w:rPr>
     </w:lvl>
   </w:abstractNum>
-  <w:abstractNum w:abstractNumId="11" w15:restartNumberingAfterBreak="0">
+  <w:abstractNum w:abstractNumId="14" w15:restartNumberingAfterBreak="0">
     <w:nsid w:val="725E637E"/>
     <w:multiLevelType w:val="hybridMultilevel"/>
     <w:tmpl w:val="98EC0008"/>
@@ -2898,7 +3907,7 @@
       </w:pPr>
     </w:lvl>
   </w:abstractNum>
-  <w:abstractNum w:abstractNumId="12" w15:restartNumberingAfterBreak="0">
+  <w:abstractNum w:abstractNumId="15" w15:restartNumberingAfterBreak="0">
     <w:nsid w:val="73CF2908"/>
     <w:multiLevelType w:val="hybridMultilevel"/>
     <w:tmpl w:val="523A0CE6"/>
@@ -2987,7 +3996,7 @@
       </w:pPr>
     </w:lvl>
   </w:abstractNum>
-  <w:abstractNum w:abstractNumId="13" w15:restartNumberingAfterBreak="0">
+  <w:abstractNum w:abstractNumId="16" w15:restartNumberingAfterBreak="0">
     <w:nsid w:val="74413112"/>
     <w:multiLevelType w:val="hybridMultilevel"/>
     <w:tmpl w:val="7784A5CE"/>
@@ -3100,7 +4109,7 @@
       </w:rPr>
     </w:lvl>
   </w:abstractNum>
-  <w:abstractNum w:abstractNumId="14" w15:restartNumberingAfterBreak="0">
+  <w:abstractNum w:abstractNumId="17" w15:restartNumberingAfterBreak="0">
     <w:nsid w:val="7D707D6D"/>
     <w:multiLevelType w:val="hybridMultilevel"/>
     <w:tmpl w:val="34A4F28E"/>
@@ -3214,25 +4223,25 @@
     </w:lvl>
   </w:abstractNum>
   <w:num w:numId="1">
-    <w:abstractNumId w:val="11"/>
+    <w:abstractNumId w:val="14"/>
   </w:num>
   <w:num w:numId="2">
     <w:abstractNumId w:val="1"/>
   </w:num>
   <w:num w:numId="3">
-    <w:abstractNumId w:val="12"/>
+    <w:abstractNumId w:val="15"/>
   </w:num>
   <w:num w:numId="4">
     <w:abstractNumId w:val="3"/>
   </w:num>
   <w:num w:numId="5">
-    <w:abstractNumId w:val="9"/>
+    <w:abstractNumId w:val="12"/>
   </w:num>
   <w:num w:numId="6">
-    <w:abstractNumId w:val="13"/>
+    <w:abstractNumId w:val="16"/>
   </w:num>
   <w:num w:numId="7">
-    <w:abstractNumId w:val="4"/>
+    <w:abstractNumId w:val="6"/>
   </w:num>
   <w:num w:numId="8">
     <w:abstractNumId w:val="0"/>
@@ -3241,22 +4250,31 @@
     <w:abstractNumId w:val="2"/>
   </w:num>
   <w:num w:numId="10">
+    <w:abstractNumId w:val="10"/>
+  </w:num>
+  <w:num w:numId="11">
+    <w:abstractNumId w:val="13"/>
+  </w:num>
+  <w:num w:numId="12">
+    <w:abstractNumId w:val="11"/>
+  </w:num>
+  <w:num w:numId="13">
+    <w:abstractNumId w:val="17"/>
+  </w:num>
+  <w:num w:numId="14">
+    <w:abstractNumId w:val="8"/>
+  </w:num>
+  <w:num w:numId="15">
     <w:abstractNumId w:val="7"/>
   </w:num>
-  <w:num w:numId="11">
-    <w:abstractNumId w:val="10"/>
+  <w:num w:numId="16">
+    <w:abstractNumId w:val="4"/>
   </w:num>
-  <w:num w:numId="12">
-    <w:abstractNumId w:val="8"/>
+  <w:num w:numId="17">
+    <w:abstractNumId w:val="5"/>
   </w:num>
-  <w:num w:numId="13">
-    <w:abstractNumId w:val="14"/>
-  </w:num>
-  <w:num w:numId="14">
-    <w:abstractNumId w:val="6"/>
-  </w:num>
-  <w:num w:numId="15">
-    <w:abstractNumId w:val="5"/>
+  <w:num w:numId="18">
+    <w:abstractNumId w:val="9"/>
   </w:num>
 </w:numbering>
 </file>
@@ -3680,6 +4698,29 @@
       <w:szCs w:val="32"/>
     </w:rPr>
   </w:style>
+  <w:style w:type="paragraph" w:styleId="Heading2">
+    <w:name w:val="heading 2"/>
+    <w:basedOn w:val="Normal"/>
+    <w:next w:val="Normal"/>
+    <w:link w:val="Heading2Char"/>
+    <w:uiPriority w:val="9"/>
+    <w:semiHidden/>
+    <w:unhideWhenUsed/>
+    <w:qFormat/>
+    <w:rsid w:val="009D4AC5"/>
+    <w:pPr>
+      <w:keepNext/>
+      <w:keepLines/>
+      <w:spacing w:before="40"/>
+      <w:outlineLvl w:val="1"/>
+    </w:pPr>
+    <w:rPr>
+      <w:rFonts w:asciiTheme="majorHAnsi" w:eastAsiaTheme="majorEastAsia" w:hAnsiTheme="majorHAnsi" w:cstheme="majorBidi"/>
+      <w:color w:val="2F5496" w:themeColor="accent1" w:themeShade="BF"/>
+      <w:sz w:val="26"/>
+      <w:szCs w:val="26"/>
+    </w:rPr>
+  </w:style>
   <w:style w:type="character" w:default="1" w:styleId="DefaultParagraphFont">
     <w:name w:val="Default Paragraph Font"/>
     <w:uiPriority w:val="1"/>
@@ -3781,6 +4822,20 @@
     <w:semiHidden/>
     <w:unhideWhenUsed/>
     <w:rsid w:val="00D626F5"/>
+  </w:style>
+  <w:style w:type="character" w:customStyle="1" w:styleId="Heading2Char">
+    <w:name w:val="Heading 2 Char"/>
+    <w:basedOn w:val="DefaultParagraphFont"/>
+    <w:link w:val="Heading2"/>
+    <w:uiPriority w:val="9"/>
+    <w:semiHidden/>
+    <w:rsid w:val="009D4AC5"/>
+    <w:rPr>
+      <w:rFonts w:asciiTheme="majorHAnsi" w:eastAsiaTheme="majorEastAsia" w:hAnsiTheme="majorHAnsi" w:cstheme="majorBidi"/>
+      <w:color w:val="2F5496" w:themeColor="accent1" w:themeShade="BF"/>
+      <w:sz w:val="26"/>
+      <w:szCs w:val="26"/>
+    </w:rPr>
   </w:style>
 </w:styles>
 </file>
@@ -4051,7 +5106,7 @@
 </file>
 
 <file path=customXml/itemProps1.xml><?xml version="1.0" encoding="utf-8"?>
-<ds:datastoreItem xmlns:ds="http://schemas.openxmlformats.org/officeDocument/2006/customXml" ds:itemID="{A2519A84-A0E5-2340-98A6-B3A2C57FBA2B}">
+<ds:datastoreItem xmlns:ds="http://schemas.openxmlformats.org/officeDocument/2006/customXml" ds:itemID="{704676E3-6EE7-6141-B048-08C54BC760FA}">
   <ds:schemaRefs>
     <ds:schemaRef ds:uri="http://schemas.openxmlformats.org/officeDocument/2006/bibliography"/>
   </ds:schemaRefs>

</xml_diff>